<commit_message>
Update Developing Power BI for Dataverse.docx
</commit_message>
<xml_diff>
--- a/Developing Power BI for Dataverse.docx
+++ b/Developing Power BI for Dataverse.docx
@@ -28,21 +28,27 @@
         <w:br/>
         <w:t xml:space="preserve">Revision Date: </w:t>
       </w:r>
-      <w:fldSimple w:instr="SAVEDATE   \* MERGEFORMAT">
-        <w:r>
-          <w:rPr>
-            <w:noProof/>
-          </w:rPr>
-          <w:t>6/30/2022 11:55:00 AM</w:t>
-        </w:r>
-      </w:fldSimple>
-    </w:p>
-    <w:p>
-      <w:pPr>
-        <w:rPr>
-          <w:noProof/>
-        </w:rPr>
-      </w:pPr>
+      <w:r>
+        <w:fldChar w:fldCharType="begin"/>
+      </w:r>
+      <w:r>
+        <w:instrText>SAVEDATE   \* MERGEFORMAT</w:instrText>
+      </w:r>
+      <w:r>
+        <w:fldChar w:fldCharType="separate"/>
+      </w:r>
+      <w:r>
+        <w:rPr>
+          <w:noProof/>
+        </w:rPr>
+        <w:t>7/6/2022 8:49:00 AM</w:t>
+      </w:r>
+      <w:r>
+        <w:rPr>
+          <w:noProof/>
+        </w:rPr>
+        <w:fldChar w:fldCharType="end"/>
+      </w:r>
     </w:p>
     <w:sdt>
       <w:sdtPr>
@@ -94,7 +100,7 @@
           <w:r>
             <w:fldChar w:fldCharType="separate"/>
           </w:r>
-          <w:hyperlink w:anchor="_Toc107482565" w:history="1">
+          <w:hyperlink w:anchor="_Toc108017264" w:history="1">
             <w:r>
               <w:rPr>
                 <w:rStyle w:val="Hyperlink"/>
@@ -121,7 +127,7 @@
                 <w:noProof/>
                 <w:webHidden/>
               </w:rPr>
-              <w:instrText xml:space="preserve"> PAGEREF _Toc107482565 \h </w:instrText>
+              <w:instrText xml:space="preserve"> PAGEREF _Toc108017264 \h </w:instrText>
             </w:r>
             <w:r>
               <w:rPr>
@@ -163,7 +169,7 @@
               <w:noProof/>
             </w:rPr>
           </w:pPr>
-          <w:hyperlink w:anchor="_Toc107482566" w:history="1">
+          <w:hyperlink w:anchor="_Toc108017265" w:history="1">
             <w:r>
               <w:rPr>
                 <w:rStyle w:val="Hyperlink"/>
@@ -190,7 +196,7 @@
                 <w:noProof/>
                 <w:webHidden/>
               </w:rPr>
-              <w:instrText xml:space="preserve"> PAGEREF _Toc107482566 \h </w:instrText>
+              <w:instrText xml:space="preserve"> PAGEREF _Toc108017265 \h </w:instrText>
             </w:r>
             <w:r>
               <w:rPr>
@@ -232,7 +238,7 @@
               <w:noProof/>
             </w:rPr>
           </w:pPr>
-          <w:hyperlink w:anchor="_Toc107482567" w:history="1">
+          <w:hyperlink w:anchor="_Toc108017266" w:history="1">
             <w:r>
               <w:rPr>
                 <w:rStyle w:val="Hyperlink"/>
@@ -259,7 +265,7 @@
                 <w:noProof/>
                 <w:webHidden/>
               </w:rPr>
-              <w:instrText xml:space="preserve"> PAGEREF _Toc107482567 \h </w:instrText>
+              <w:instrText xml:space="preserve"> PAGEREF _Toc108017266 \h </w:instrText>
             </w:r>
             <w:r>
               <w:rPr>
@@ -301,7 +307,7 @@
               <w:noProof/>
             </w:rPr>
           </w:pPr>
-          <w:hyperlink w:anchor="_Toc107482568" w:history="1">
+          <w:hyperlink w:anchor="_Toc108017267" w:history="1">
             <w:r>
               <w:rPr>
                 <w:rStyle w:val="Hyperlink"/>
@@ -328,7 +334,7 @@
                 <w:noProof/>
                 <w:webHidden/>
               </w:rPr>
-              <w:instrText xml:space="preserve"> PAGEREF _Toc107482568 \h </w:instrText>
+              <w:instrText xml:space="preserve"> PAGEREF _Toc108017267 \h </w:instrText>
             </w:r>
             <w:r>
               <w:rPr>
@@ -370,7 +376,7 @@
               <w:noProof/>
             </w:rPr>
           </w:pPr>
-          <w:hyperlink w:anchor="_Toc107482569" w:history="1">
+          <w:hyperlink w:anchor="_Toc108017268" w:history="1">
             <w:r>
               <w:rPr>
                 <w:rStyle w:val="Hyperlink"/>
@@ -397,7 +403,7 @@
                 <w:noProof/>
                 <w:webHidden/>
               </w:rPr>
-              <w:instrText xml:space="preserve"> PAGEREF _Toc107482569 \h </w:instrText>
+              <w:instrText xml:space="preserve"> PAGEREF _Toc108017268 \h </w:instrText>
             </w:r>
             <w:r>
               <w:rPr>
@@ -439,7 +445,7 @@
               <w:noProof/>
             </w:rPr>
           </w:pPr>
-          <w:hyperlink w:anchor="_Toc107482570" w:history="1">
+          <w:hyperlink w:anchor="_Toc108017269" w:history="1">
             <w:r>
               <w:rPr>
                 <w:rStyle w:val="Hyperlink"/>
@@ -466,7 +472,7 @@
                 <w:noProof/>
                 <w:webHidden/>
               </w:rPr>
-              <w:instrText xml:space="preserve"> PAGEREF _Toc107482570 \h </w:instrText>
+              <w:instrText xml:space="preserve"> PAGEREF _Toc108017269 \h </w:instrText>
             </w:r>
             <w:r>
               <w:rPr>
@@ -508,7 +514,7 @@
               <w:noProof/>
             </w:rPr>
           </w:pPr>
-          <w:hyperlink w:anchor="_Toc107482571" w:history="1">
+          <w:hyperlink w:anchor="_Toc108017270" w:history="1">
             <w:r>
               <w:rPr>
                 <w:rStyle w:val="Hyperlink"/>
@@ -535,7 +541,7 @@
                 <w:noProof/>
                 <w:webHidden/>
               </w:rPr>
-              <w:instrText xml:space="preserve"> PAGEREF _Toc107482571 \h </w:instrText>
+              <w:instrText xml:space="preserve"> PAGEREF _Toc108017270 \h </w:instrText>
             </w:r>
             <w:r>
               <w:rPr>
@@ -577,7 +583,7 @@
               <w:noProof/>
             </w:rPr>
           </w:pPr>
-          <w:hyperlink w:anchor="_Toc107482572" w:history="1">
+          <w:hyperlink w:anchor="_Toc108017271" w:history="1">
             <w:r>
               <w:rPr>
                 <w:rStyle w:val="Hyperlink"/>
@@ -604,7 +610,7 @@
                 <w:noProof/>
                 <w:webHidden/>
               </w:rPr>
-              <w:instrText xml:space="preserve"> PAGEREF _Toc107482572 \h </w:instrText>
+              <w:instrText xml:space="preserve"> PAGEREF _Toc108017271 \h </w:instrText>
             </w:r>
             <w:r>
               <w:rPr>
@@ -646,7 +652,7 @@
               <w:noProof/>
             </w:rPr>
           </w:pPr>
-          <w:hyperlink w:anchor="_Toc107482573" w:history="1">
+          <w:hyperlink w:anchor="_Toc108017272" w:history="1">
             <w:r>
               <w:rPr>
                 <w:rStyle w:val="Hyperlink"/>
@@ -673,7 +679,7 @@
                 <w:noProof/>
                 <w:webHidden/>
               </w:rPr>
-              <w:instrText xml:space="preserve"> PAGEREF _Toc107482573 \h </w:instrText>
+              <w:instrText xml:space="preserve"> PAGEREF _Toc108017272 \h </w:instrText>
             </w:r>
             <w:r>
               <w:rPr>
@@ -715,7 +721,7 @@
               <w:noProof/>
             </w:rPr>
           </w:pPr>
-          <w:hyperlink w:anchor="_Toc107482574" w:history="1">
+          <w:hyperlink w:anchor="_Toc108017273" w:history="1">
             <w:r>
               <w:rPr>
                 <w:rStyle w:val="Hyperlink"/>
@@ -742,7 +748,7 @@
                 <w:noProof/>
                 <w:webHidden/>
               </w:rPr>
-              <w:instrText xml:space="preserve"> PAGEREF _Toc107482574 \h </w:instrText>
+              <w:instrText xml:space="preserve"> PAGEREF _Toc108017273 \h </w:instrText>
             </w:r>
             <w:r>
               <w:rPr>
@@ -784,7 +790,7 @@
               <w:noProof/>
             </w:rPr>
           </w:pPr>
-          <w:hyperlink w:anchor="_Toc107482575" w:history="1">
+          <w:hyperlink w:anchor="_Toc108017274" w:history="1">
             <w:r>
               <w:rPr>
                 <w:rStyle w:val="Hyperlink"/>
@@ -811,7 +817,7 @@
                 <w:noProof/>
                 <w:webHidden/>
               </w:rPr>
-              <w:instrText xml:space="preserve"> PAGEREF _Toc107482575 \h </w:instrText>
+              <w:instrText xml:space="preserve"> PAGEREF _Toc108017274 \h </w:instrText>
             </w:r>
             <w:r>
               <w:rPr>
@@ -853,7 +859,7 @@
               <w:noProof/>
             </w:rPr>
           </w:pPr>
-          <w:hyperlink w:anchor="_Toc107482576" w:history="1">
+          <w:hyperlink w:anchor="_Toc108017275" w:history="1">
             <w:r>
               <w:rPr>
                 <w:rStyle w:val="Hyperlink"/>
@@ -880,7 +886,7 @@
                 <w:noProof/>
                 <w:webHidden/>
               </w:rPr>
-              <w:instrText xml:space="preserve"> PAGEREF _Toc107482576 \h </w:instrText>
+              <w:instrText xml:space="preserve"> PAGEREF _Toc108017275 \h </w:instrText>
             </w:r>
             <w:r>
               <w:rPr>
@@ -922,7 +928,7 @@
               <w:noProof/>
             </w:rPr>
           </w:pPr>
-          <w:hyperlink w:anchor="_Toc107482577" w:history="1">
+          <w:hyperlink w:anchor="_Toc108017276" w:history="1">
             <w:r>
               <w:rPr>
                 <w:rStyle w:val="Hyperlink"/>
@@ -949,7 +955,7 @@
                 <w:noProof/>
                 <w:webHidden/>
               </w:rPr>
-              <w:instrText xml:space="preserve"> PAGEREF _Toc107482577 \h </w:instrText>
+              <w:instrText xml:space="preserve"> PAGEREF _Toc108017276 \h </w:instrText>
             </w:r>
             <w:r>
               <w:rPr>
@@ -991,7 +997,7 @@
               <w:noProof/>
             </w:rPr>
           </w:pPr>
-          <w:hyperlink w:anchor="_Toc107482578" w:history="1">
+          <w:hyperlink w:anchor="_Toc108017277" w:history="1">
             <w:r>
               <w:rPr>
                 <w:rStyle w:val="Hyperlink"/>
@@ -1018,7 +1024,7 @@
                 <w:noProof/>
                 <w:webHidden/>
               </w:rPr>
-              <w:instrText xml:space="preserve"> PAGEREF _Toc107482578 \h </w:instrText>
+              <w:instrText xml:space="preserve"> PAGEREF _Toc108017277 \h </w:instrText>
             </w:r>
             <w:r>
               <w:rPr>
@@ -1060,7 +1066,7 @@
               <w:noProof/>
             </w:rPr>
           </w:pPr>
-          <w:hyperlink w:anchor="_Toc107482579" w:history="1">
+          <w:hyperlink w:anchor="_Toc108017278" w:history="1">
             <w:r>
               <w:rPr>
                 <w:rStyle w:val="Hyperlink"/>
@@ -1087,7 +1093,7 @@
                 <w:noProof/>
                 <w:webHidden/>
               </w:rPr>
-              <w:instrText xml:space="preserve"> PAGEREF _Toc107482579 \h </w:instrText>
+              <w:instrText xml:space="preserve"> PAGEREF _Toc108017278 \h </w:instrText>
             </w:r>
             <w:r>
               <w:rPr>
@@ -1129,7 +1135,7 @@
               <w:noProof/>
             </w:rPr>
           </w:pPr>
-          <w:hyperlink w:anchor="_Toc107482580" w:history="1">
+          <w:hyperlink w:anchor="_Toc108017279" w:history="1">
             <w:r>
               <w:rPr>
                 <w:rStyle w:val="Hyperlink"/>
@@ -1156,7 +1162,7 @@
                 <w:noProof/>
                 <w:webHidden/>
               </w:rPr>
-              <w:instrText xml:space="preserve"> PAGEREF _Toc107482580 \h </w:instrText>
+              <w:instrText xml:space="preserve"> PAGEREF _Toc108017279 \h </w:instrText>
             </w:r>
             <w:r>
               <w:rPr>
@@ -1198,7 +1204,7 @@
               <w:noProof/>
             </w:rPr>
           </w:pPr>
-          <w:hyperlink w:anchor="_Toc107482581" w:history="1">
+          <w:hyperlink w:anchor="_Toc108017280" w:history="1">
             <w:r>
               <w:rPr>
                 <w:rStyle w:val="Hyperlink"/>
@@ -1225,7 +1231,7 @@
                 <w:noProof/>
                 <w:webHidden/>
               </w:rPr>
-              <w:instrText xml:space="preserve"> PAGEREF _Toc107482581 \h </w:instrText>
+              <w:instrText xml:space="preserve"> PAGEREF _Toc108017280 \h </w:instrText>
             </w:r>
             <w:r>
               <w:rPr>
@@ -1267,7 +1273,7 @@
               <w:noProof/>
             </w:rPr>
           </w:pPr>
-          <w:hyperlink w:anchor="_Toc107482582" w:history="1">
+          <w:hyperlink w:anchor="_Toc108017281" w:history="1">
             <w:r>
               <w:rPr>
                 <w:rStyle w:val="Hyperlink"/>
@@ -1294,7 +1300,7 @@
                 <w:noProof/>
                 <w:webHidden/>
               </w:rPr>
-              <w:instrText xml:space="preserve"> PAGEREF _Toc107482582 \h </w:instrText>
+              <w:instrText xml:space="preserve"> PAGEREF _Toc108017281 \h </w:instrText>
             </w:r>
             <w:r>
               <w:rPr>
@@ -1336,7 +1342,7 @@
               <w:noProof/>
             </w:rPr>
           </w:pPr>
-          <w:hyperlink w:anchor="_Toc107482583" w:history="1">
+          <w:hyperlink w:anchor="_Toc108017282" w:history="1">
             <w:r>
               <w:rPr>
                 <w:rStyle w:val="Hyperlink"/>
@@ -1363,7 +1369,7 @@
                 <w:noProof/>
                 <w:webHidden/>
               </w:rPr>
-              <w:instrText xml:space="preserve"> PAGEREF _Toc107482583 \h </w:instrText>
+              <w:instrText xml:space="preserve"> PAGEREF _Toc108017282 \h </w:instrText>
             </w:r>
             <w:r>
               <w:rPr>
@@ -1405,7 +1411,7 @@
               <w:noProof/>
             </w:rPr>
           </w:pPr>
-          <w:hyperlink w:anchor="_Toc107482584" w:history="1">
+          <w:hyperlink w:anchor="_Toc108017283" w:history="1">
             <w:r>
               <w:rPr>
                 <w:rStyle w:val="Hyperlink"/>
@@ -1432,7 +1438,7 @@
                 <w:noProof/>
                 <w:webHidden/>
               </w:rPr>
-              <w:instrText xml:space="preserve"> PAGEREF _Toc107482584 \h </w:instrText>
+              <w:instrText xml:space="preserve"> PAGEREF _Toc108017283 \h </w:instrText>
             </w:r>
             <w:r>
               <w:rPr>
@@ -1474,7 +1480,7 @@
               <w:noProof/>
             </w:rPr>
           </w:pPr>
-          <w:hyperlink w:anchor="_Toc107482585" w:history="1">
+          <w:hyperlink w:anchor="_Toc108017284" w:history="1">
             <w:r>
               <w:rPr>
                 <w:rStyle w:val="Hyperlink"/>
@@ -1501,7 +1507,7 @@
                 <w:noProof/>
                 <w:webHidden/>
               </w:rPr>
-              <w:instrText xml:space="preserve"> PAGEREF _Toc107482585 \h </w:instrText>
+              <w:instrText xml:space="preserve"> PAGEREF _Toc108017284 \h </w:instrText>
             </w:r>
             <w:r>
               <w:rPr>
@@ -1543,7 +1549,7 @@
               <w:noProof/>
             </w:rPr>
           </w:pPr>
-          <w:hyperlink w:anchor="_Toc107482586" w:history="1">
+          <w:hyperlink w:anchor="_Toc108017285" w:history="1">
             <w:r>
               <w:rPr>
                 <w:rStyle w:val="Hyperlink"/>
@@ -1570,7 +1576,7 @@
                 <w:noProof/>
                 <w:webHidden/>
               </w:rPr>
-              <w:instrText xml:space="preserve"> PAGEREF _Toc107482586 \h </w:instrText>
+              <w:instrText xml:space="preserve"> PAGEREF _Toc108017285 \h </w:instrText>
             </w:r>
             <w:r>
               <w:rPr>
@@ -1612,7 +1618,7 @@
               <w:noProof/>
             </w:rPr>
           </w:pPr>
-          <w:hyperlink w:anchor="_Toc107482587" w:history="1">
+          <w:hyperlink w:anchor="_Toc108017286" w:history="1">
             <w:r>
               <w:rPr>
                 <w:rStyle w:val="Hyperlink"/>
@@ -1639,7 +1645,7 @@
                 <w:noProof/>
                 <w:webHidden/>
               </w:rPr>
-              <w:instrText xml:space="preserve"> PAGEREF _Toc107482587 \h </w:instrText>
+              <w:instrText xml:space="preserve"> PAGEREF _Toc108017286 \h </w:instrText>
             </w:r>
             <w:r>
               <w:rPr>
@@ -1681,7 +1687,7 @@
               <w:noProof/>
             </w:rPr>
           </w:pPr>
-          <w:hyperlink w:anchor="_Toc107482588" w:history="1">
+          <w:hyperlink w:anchor="_Toc108017287" w:history="1">
             <w:r>
               <w:rPr>
                 <w:rStyle w:val="Hyperlink"/>
@@ -1708,7 +1714,7 @@
                 <w:noProof/>
                 <w:webHidden/>
               </w:rPr>
-              <w:instrText xml:space="preserve"> PAGEREF _Toc107482588 \h </w:instrText>
+              <w:instrText xml:space="preserve"> PAGEREF _Toc108017287 \h </w:instrText>
             </w:r>
             <w:r>
               <w:rPr>
@@ -1750,7 +1756,7 @@
               <w:noProof/>
             </w:rPr>
           </w:pPr>
-          <w:hyperlink w:anchor="_Toc107482589" w:history="1">
+          <w:hyperlink w:anchor="_Toc108017288" w:history="1">
             <w:r>
               <w:rPr>
                 <w:rStyle w:val="Hyperlink"/>
@@ -1777,7 +1783,7 @@
                 <w:noProof/>
                 <w:webHidden/>
               </w:rPr>
-              <w:instrText xml:space="preserve"> PAGEREF _Toc107482589 \h </w:instrText>
+              <w:instrText xml:space="preserve"> PAGEREF _Toc108017288 \h </w:instrText>
             </w:r>
             <w:r>
               <w:rPr>
@@ -1819,7 +1825,7 @@
               <w:noProof/>
             </w:rPr>
           </w:pPr>
-          <w:hyperlink w:anchor="_Toc107482590" w:history="1">
+          <w:hyperlink w:anchor="_Toc108017289" w:history="1">
             <w:r>
               <w:rPr>
                 <w:rStyle w:val="Hyperlink"/>
@@ -1846,7 +1852,7 @@
                 <w:noProof/>
                 <w:webHidden/>
               </w:rPr>
-              <w:instrText xml:space="preserve"> PAGEREF _Toc107482590 \h </w:instrText>
+              <w:instrText xml:space="preserve"> PAGEREF _Toc108017289 \h </w:instrText>
             </w:r>
             <w:r>
               <w:rPr>
@@ -1888,7 +1894,7 @@
               <w:noProof/>
             </w:rPr>
           </w:pPr>
-          <w:hyperlink w:anchor="_Toc107482591" w:history="1">
+          <w:hyperlink w:anchor="_Toc108017290" w:history="1">
             <w:r>
               <w:rPr>
                 <w:rStyle w:val="Hyperlink"/>
@@ -1915,7 +1921,7 @@
                 <w:noProof/>
                 <w:webHidden/>
               </w:rPr>
-              <w:instrText xml:space="preserve"> PAGEREF _Toc107482591 \h </w:instrText>
+              <w:instrText xml:space="preserve"> PAGEREF _Toc108017290 \h </w:instrText>
             </w:r>
             <w:r>
               <w:rPr>
@@ -1957,7 +1963,7 @@
               <w:noProof/>
             </w:rPr>
           </w:pPr>
-          <w:hyperlink w:anchor="_Toc107482592" w:history="1">
+          <w:hyperlink w:anchor="_Toc108017291" w:history="1">
             <w:r>
               <w:rPr>
                 <w:rStyle w:val="Hyperlink"/>
@@ -1984,7 +1990,76 @@
                 <w:noProof/>
                 <w:webHidden/>
               </w:rPr>
-              <w:instrText xml:space="preserve"> PAGEREF _Toc107482592 \h </w:instrText>
+              <w:instrText xml:space="preserve"> PAGEREF _Toc108017291 \h </w:instrText>
+            </w:r>
+            <w:r>
+              <w:rPr>
+                <w:noProof/>
+                <w:webHidden/>
+              </w:rPr>
+            </w:r>
+            <w:r>
+              <w:rPr>
+                <w:noProof/>
+                <w:webHidden/>
+              </w:rPr>
+              <w:fldChar w:fldCharType="separate"/>
+            </w:r>
+            <w:r>
+              <w:rPr>
+                <w:noProof/>
+                <w:webHidden/>
+              </w:rPr>
+              <w:t>20</w:t>
+            </w:r>
+            <w:r>
+              <w:rPr>
+                <w:noProof/>
+                <w:webHidden/>
+              </w:rPr>
+              <w:fldChar w:fldCharType="end"/>
+            </w:r>
+          </w:hyperlink>
+        </w:p>
+        <w:p>
+          <w:pPr>
+            <w:pStyle w:val="TOC2"/>
+            <w:tabs>
+              <w:tab w:val="right" w:leader="dot" w:pos="9350"/>
+            </w:tabs>
+            <w:rPr>
+              <w:rFonts w:eastAsiaTheme="minorEastAsia"/>
+              <w:noProof/>
+            </w:rPr>
+          </w:pPr>
+          <w:hyperlink w:anchor="_Toc108017292" w:history="1">
+            <w:r>
+              <w:rPr>
+                <w:rStyle w:val="Hyperlink"/>
+                <w:noProof/>
+              </w:rPr>
+              <w:t>Choosing Near Real-Time vs Snapshot Views (preview)</w:t>
+            </w:r>
+            <w:r>
+              <w:rPr>
+                <w:noProof/>
+                <w:webHidden/>
+              </w:rPr>
+              <w:tab/>
+            </w:r>
+            <w:r>
+              <w:rPr>
+                <w:noProof/>
+                <w:webHidden/>
+              </w:rPr>
+              <w:fldChar w:fldCharType="begin"/>
+            </w:r>
+            <w:r>
+              <w:rPr>
+                <w:noProof/>
+                <w:webHidden/>
+              </w:rPr>
+              <w:instrText xml:space="preserve"> PAGEREF _Toc108017292 \h </w:instrText>
             </w:r>
             <w:r>
               <w:rPr>
@@ -2026,7 +2101,7 @@
               <w:noProof/>
             </w:rPr>
           </w:pPr>
-          <w:hyperlink w:anchor="_Toc107482593" w:history="1">
+          <w:hyperlink w:anchor="_Toc108017293" w:history="1">
             <w:r>
               <w:rPr>
                 <w:rStyle w:val="Hyperlink"/>
@@ -2053,7 +2128,7 @@
                 <w:noProof/>
                 <w:webHidden/>
               </w:rPr>
-              <w:instrText xml:space="preserve"> PAGEREF _Toc107482593 \h </w:instrText>
+              <w:instrText xml:space="preserve"> PAGEREF _Toc108017293 \h </w:instrText>
             </w:r>
             <w:r>
               <w:rPr>
@@ -2095,7 +2170,7 @@
               <w:noProof/>
             </w:rPr>
           </w:pPr>
-          <w:hyperlink w:anchor="_Toc107482594" w:history="1">
+          <w:hyperlink w:anchor="_Toc108017294" w:history="1">
             <w:r>
               <w:rPr>
                 <w:rStyle w:val="Hyperlink"/>
@@ -2122,7 +2197,7 @@
                 <w:noProof/>
                 <w:webHidden/>
               </w:rPr>
-              <w:instrText xml:space="preserve"> PAGEREF _Toc107482594 \h </w:instrText>
+              <w:instrText xml:space="preserve"> PAGEREF _Toc108017294 \h </w:instrText>
             </w:r>
             <w:r>
               <w:rPr>
@@ -2154,6 +2229,13 @@
           </w:hyperlink>
         </w:p>
         <w:p>
+          <w:pPr>
+            <w:rPr>
+              <w:b/>
+              <w:bCs/>
+              <w:noProof/>
+            </w:rPr>
+          </w:pPr>
           <w:r>
             <w:rPr>
               <w:b/>
@@ -2165,11 +2247,11 @@
         </w:p>
       </w:sdtContent>
     </w:sdt>
+    <w:bookmarkStart w:id="1" w:name="_Toc108017264" w:displacedByCustomXml="prev"/>
     <w:p>
       <w:pPr>
         <w:pStyle w:val="Heading1"/>
       </w:pPr>
-      <w:bookmarkStart w:id="1" w:name="_Toc107482565"/>
       <w:r>
         <w:t>Overview</w:t>
       </w:r>
@@ -2307,7 +2389,7 @@
       <w:pPr>
         <w:pStyle w:val="Heading1"/>
       </w:pPr>
-      <w:bookmarkStart w:id="2" w:name="_Toc107482566"/>
+      <w:bookmarkStart w:id="2" w:name="_Toc108017265"/>
       <w:r>
         <w:t xml:space="preserve">Value Proposition: Use Power BI to </w:t>
       </w:r>
@@ -2528,7 +2610,7 @@
       <w:pPr>
         <w:pStyle w:val="Heading1"/>
       </w:pPr>
-      <w:bookmarkStart w:id="3" w:name="_Toc107482567"/>
+      <w:bookmarkStart w:id="3" w:name="_Toc108017266"/>
       <w:r>
         <w:t xml:space="preserve">Decision Factors </w:t>
       </w:r>
@@ -2590,7 +2672,6 @@
         </w:numPr>
       </w:pPr>
       <w:r>
-        <w:lastRenderedPageBreak/>
         <w:t>DirectQuery</w:t>
       </w:r>
       <w:r>
@@ -2855,7 +2936,7 @@
       <w:pPr>
         <w:pStyle w:val="Heading2"/>
       </w:pPr>
-      <w:bookmarkStart w:id="4" w:name="_Toc107482568"/>
+      <w:bookmarkStart w:id="4" w:name="_Toc108017267"/>
       <w:r>
         <w:t xml:space="preserve">Performance </w:t>
       </w:r>
@@ -2984,11 +3065,9 @@
       <w:r>
         <w:t xml:space="preserve">. The amount of data being analyzed in the report </w:t>
       </w:r>
-      <w:proofErr w:type="gramStart"/>
       <w:r>
         <w:t>are</w:t>
       </w:r>
-      <w:proofErr w:type="gramEnd"/>
       <w:r>
         <w:t xml:space="preserve"> minimized to</w:t>
       </w:r>
@@ -3057,7 +3136,7 @@
       <w:pPr>
         <w:pStyle w:val="Heading2"/>
       </w:pPr>
-      <w:bookmarkStart w:id="5" w:name="_Toc107482569"/>
+      <w:bookmarkStart w:id="5" w:name="_Toc108017268"/>
       <w:r>
         <w:t>Data Volume</w:t>
       </w:r>
@@ -3154,7 +3233,6 @@
     </w:p>
     <w:p>
       <w:r>
-        <w:lastRenderedPageBreak/>
         <w:t xml:space="preserve">A report designed for </w:t>
       </w:r>
       <w:r>
@@ -3665,7 +3743,7 @@
       <w:pPr>
         <w:pStyle w:val="Heading2"/>
       </w:pPr>
-      <w:bookmarkStart w:id="6" w:name="_Toc107482570"/>
+      <w:bookmarkStart w:id="6" w:name="_Toc108017269"/>
       <w:r>
         <w:t>Security Complexity</w:t>
       </w:r>
@@ -3880,7 +3958,6 @@
     </w:p>
     <w:p>
       <w:r>
-        <w:lastRenderedPageBreak/>
         <w:t xml:space="preserve">An advantage of imported data </w:t>
       </w:r>
       <w:r>
@@ -4124,7 +4201,7 @@
       <w:pPr>
         <w:pStyle w:val="Heading2"/>
       </w:pPr>
-      <w:bookmarkStart w:id="7" w:name="_Toc107482571"/>
+      <w:bookmarkStart w:id="7" w:name="_Toc108017270"/>
       <w:r>
         <w:t>Configuration Complexity</w:t>
       </w:r>
@@ -4228,7 +4305,7 @@
       <w:pPr>
         <w:pStyle w:val="Heading1"/>
       </w:pPr>
-      <w:bookmarkStart w:id="8" w:name="_Toc107482572"/>
+      <w:bookmarkStart w:id="8" w:name="_Toc108017271"/>
       <w:r>
         <w:t xml:space="preserve">Best Practices for Developing </w:t>
       </w:r>
@@ -4264,7 +4341,7 @@
       <w:pPr>
         <w:pStyle w:val="Heading2"/>
       </w:pPr>
-      <w:bookmarkStart w:id="9" w:name="_Toc107482573"/>
+      <w:bookmarkStart w:id="9" w:name="_Toc108017272"/>
       <w:r>
         <w:t xml:space="preserve">Focus on the </w:t>
       </w:r>
@@ -4375,7 +4452,6 @@
     </w:p>
     <w:p>
       <w:r>
-        <w:lastRenderedPageBreak/>
         <w:t xml:space="preserve">Before </w:t>
       </w:r>
       <w:r>
@@ -4552,9 +4628,8 @@
       <w:pPr>
         <w:pStyle w:val="Heading2"/>
       </w:pPr>
-      <w:bookmarkStart w:id="10" w:name="_Toc107482574"/>
-      <w:r>
-        <w:lastRenderedPageBreak/>
+      <w:bookmarkStart w:id="10" w:name="_Toc108017273"/>
+      <w:r>
         <w:t>Embrace a Star Schema</w:t>
       </w:r>
       <w:r>
@@ -4854,9 +4929,8 @@
       <w:pPr>
         <w:pStyle w:val="Heading2"/>
       </w:pPr>
-      <w:bookmarkStart w:id="11" w:name="_Toc107482575"/>
-      <w:r>
-        <w:lastRenderedPageBreak/>
+      <w:bookmarkStart w:id="11" w:name="_Toc108017274"/>
+      <w:r>
         <w:t>Minimize the number of columns in the query rather than starting with ‘all</w:t>
       </w:r>
       <w:r>
@@ -5085,7 +5159,6 @@
         <w:keepLines/>
       </w:pPr>
       <w:r>
-        <w:lastRenderedPageBreak/>
         <w:t>A simple query</w:t>
       </w:r>
       <w:r>
@@ -5316,7 +5389,7 @@
       <w:pPr>
         <w:pStyle w:val="Heading2"/>
       </w:pPr>
-      <w:bookmarkStart w:id="12" w:name="_Toc107482576"/>
+      <w:bookmarkStart w:id="12" w:name="_Toc108017275"/>
       <w:r>
         <w:t>Optimize</w:t>
       </w:r>
@@ -5474,7 +5547,7 @@
       <w:pPr>
         <w:pStyle w:val="Heading2"/>
       </w:pPr>
-      <w:bookmarkStart w:id="13" w:name="_Toc107482577"/>
+      <w:bookmarkStart w:id="13" w:name="_Toc108017276"/>
       <w:r>
         <w:t>Complex Query / Filtering can be accomplished using SQL</w:t>
       </w:r>
@@ -5598,9 +5671,8 @@
       <w:pPr>
         <w:pStyle w:val="Heading2"/>
       </w:pPr>
-      <w:bookmarkStart w:id="14" w:name="_Toc107482578"/>
-      <w:r>
-        <w:lastRenderedPageBreak/>
+      <w:bookmarkStart w:id="14" w:name="_Toc108017277"/>
+      <w:r>
         <w:t>When using SQL Queries</w:t>
       </w:r>
       <w:r>
@@ -5650,15 +5722,7 @@
         <w:keepLines/>
       </w:pPr>
       <w:r>
-        <w:t xml:space="preserve">When using SQL Queries against Dataverse in a Value.NativeQuery statement, add the ‘[EnableFolding=true]’ option in Power Query to ensure queries are 'folding' back to the Dataverse service to gain dramatically improved performance in many </w:t>
-      </w:r>
-      <w:proofErr w:type="gramStart"/>
-      <w:r>
-        <w:t>Power</w:t>
-      </w:r>
-      <w:proofErr w:type="gramEnd"/>
-      <w:r>
-        <w:t xml:space="preserve"> BI queries. (Up to 97% faster in some cases!)</w:t>
+        <w:t>When using SQL Queries against Dataverse in a Value.NativeQuery statement, add the ‘[EnableFolding=true]’ option in Power Query to ensure queries are 'folding' back to the Dataverse service to gain dramatically improved performance in many Power BI queries. (Up to 97% faster in some cases!)</w:t>
       </w:r>
     </w:p>
     <w:p>
@@ -6000,9 +6064,8 @@
       <w:pPr>
         <w:pStyle w:val="Heading2"/>
       </w:pPr>
-      <w:bookmarkStart w:id="15" w:name="_Toc107482579"/>
-      <w:r>
-        <w:lastRenderedPageBreak/>
+      <w:bookmarkStart w:id="15" w:name="_Toc108017278"/>
+      <w:r>
         <w:t>Speed up the ‘Evaluating’ stage during a dataset refresh</w:t>
       </w:r>
       <w:r>
@@ -6082,23 +6145,7 @@
         <w:t>née</w:t>
       </w:r>
       <w:r>
-        <w:t xml:space="preserve"> "CommonDataService") in PowerQuery/Power BI, try adding the [CreateNavigationProperties=false] as a hint to dramatically speed up the "Evaluation" stage of a data import / refresh. (Note: This </w:t>
-      </w:r>
-      <w:proofErr w:type="gramStart"/>
-      <w:r>
-        <w:t>only is</w:t>
-      </w:r>
-      <w:proofErr w:type="gramEnd"/>
-      <w:r>
-        <w:t xml:space="preserve"> appropriate </w:t>
-      </w:r>
-      <w:proofErr w:type="gramStart"/>
-      <w:r>
-        <w:t>as long as</w:t>
-      </w:r>
-      <w:proofErr w:type="gramEnd"/>
-      <w:r>
-        <w:t xml:space="preserve"> you're not "expanding" any of the relationship columns - which, by the way, is a terrible hit on performance and should be avoided.)</w:t>
+        <w:t xml:space="preserve"> "CommonDataService") in PowerQuery/Power BI, try adding the [CreateNavigationProperties=false] as a hint to dramatically speed up the "Evaluation" stage of a data import / refresh. (Note: This only is appropriate as long as you're not "expanding" any of the relationship columns - which, by the way, is a terrible hit on performance and should be avoided.)</w:t>
       </w:r>
     </w:p>
     <w:p>
@@ -7119,7 +7166,6 @@
     <w:p/>
     <w:p>
       <w:r>
-        <w:lastRenderedPageBreak/>
         <w:t xml:space="preserve">The impact will be felt more when you're interacting with tables that naturally have lots of relationships with other tables in Dataverse. For example, because it's connected to every other table in the system in multiple ways the SystemUser table </w:t>
       </w:r>
       <w:r>
@@ -7167,7 +7213,7 @@
       <w:pPr>
         <w:pStyle w:val="Heading2"/>
       </w:pPr>
-      <w:bookmarkStart w:id="16" w:name="_Toc107482580"/>
+      <w:bookmarkStart w:id="16" w:name="_Toc108017279"/>
       <w:r>
         <w:t xml:space="preserve">Helpful Hint – </w:t>
       </w:r>
@@ -7310,9 +7356,8 @@
       <w:pPr>
         <w:pStyle w:val="Heading1"/>
       </w:pPr>
-      <w:bookmarkStart w:id="17" w:name="_Toc107482581"/>
-      <w:r>
-        <w:lastRenderedPageBreak/>
+      <w:bookmarkStart w:id="17" w:name="_Toc108017280"/>
+      <w:r>
         <w:t xml:space="preserve">Replicate the “My </w:t>
       </w:r>
       <w:r>
@@ -7546,7 +7591,6 @@
           <w:sz w:val="22"/>
           <w:szCs w:val="22"/>
         </w:rPr>
-        <w:lastRenderedPageBreak/>
         <w:t>Here's an example query where the result delivered back into Power BI will be filtered to only the records where the accounts’ ownerid field is the same as the currently authenticated user. Line 15 is where the magic happens.</w:t>
       </w:r>
     </w:p>
@@ -7952,9 +7996,8 @@
       <w:pPr>
         <w:pStyle w:val="Heading1"/>
       </w:pPr>
-      <w:bookmarkStart w:id="18" w:name="_Toc107482582"/>
-      <w:r>
-        <w:lastRenderedPageBreak/>
+      <w:bookmarkStart w:id="18" w:name="_Toc108017281"/>
+      <w:r>
         <w:t xml:space="preserve">Extra </w:t>
       </w:r>
       <w:r>
@@ -7970,15 +8013,7 @@
     </w:p>
     <w:p>
       <w:r>
-        <w:t xml:space="preserve">DirectQuery is a feature that allows the report to send a query back to the source data </w:t>
-      </w:r>
-      <w:proofErr w:type="gramStart"/>
-      <w:r>
-        <w:t>at the moment</w:t>
-      </w:r>
-      <w:proofErr w:type="gramEnd"/>
-      <w:r>
-        <w:t xml:space="preserve"> the report is opened. The query can pull effectively real-time results using the current report user's permissions. There are lots of use cases where DirectQuery </w:t>
+        <w:t xml:space="preserve">DirectQuery is a feature that allows the report to send a query back to the source data at the moment the report is opened. The query can pull effectively real-time results using the current report user's permissions. There are lots of use cases where DirectQuery </w:t>
       </w:r>
       <w:r>
         <w:t>solves</w:t>
@@ -7996,7 +8031,7 @@
       <w:pPr>
         <w:pStyle w:val="Heading2"/>
       </w:pPr>
-      <w:bookmarkStart w:id="19" w:name="_Toc107482583"/>
+      <w:bookmarkStart w:id="19" w:name="_Toc108017282"/>
       <w:r>
         <w:t>Consider Dual-Mode Dimension tables</w:t>
       </w:r>
@@ -8197,9 +8232,8 @@
       <w:pPr>
         <w:pStyle w:val="Heading2"/>
       </w:pPr>
-      <w:bookmarkStart w:id="20" w:name="_Toc107482584"/>
-      <w:r>
-        <w:lastRenderedPageBreak/>
+      <w:bookmarkStart w:id="20" w:name="_Toc108017283"/>
+      <w:r>
         <w:t xml:space="preserve">Don’t forget the </w:t>
       </w:r>
       <w:r>
@@ -8329,9 +8363,8 @@
         <w:pStyle w:val="Heading1"/>
         <w:pageBreakBefore/>
       </w:pPr>
-      <w:bookmarkStart w:id="21" w:name="_Toc107482585"/>
-      <w:r>
-        <w:lastRenderedPageBreak/>
+      <w:bookmarkStart w:id="21" w:name="_Toc108017284"/>
+      <w:r>
         <w:t>Enterprise Scale</w:t>
       </w:r>
       <w:r>
@@ -8475,7 +8508,7 @@
       <w:pPr>
         <w:pStyle w:val="Heading2"/>
       </w:pPr>
-      <w:bookmarkStart w:id="22" w:name="_Toc107482586"/>
+      <w:bookmarkStart w:id="22" w:name="_Toc108017285"/>
       <w:r>
         <w:t>Creating the environment.</w:t>
       </w:r>
@@ -8569,7 +8602,7 @@
       <w:pPr>
         <w:pStyle w:val="Heading2"/>
       </w:pPr>
-      <w:bookmarkStart w:id="23" w:name="_Toc107482587"/>
+      <w:bookmarkStart w:id="23" w:name="_Toc108017286"/>
       <w:r>
         <w:t>Initial Configuration</w:t>
       </w:r>
@@ -8663,177 +8696,32 @@
       <w:pPr>
         <w:pStyle w:val="Heading2"/>
       </w:pPr>
-      <w:bookmarkStart w:id="24" w:name="_Toc107482588"/>
-      <w:r>
-        <w:lastRenderedPageBreak/>
+      <w:bookmarkStart w:id="24" w:name="_Toc108017287"/>
+      <w:r>
         <w:t>Initial Challenges</w:t>
       </w:r>
       <w:bookmarkEnd w:id="24"/>
     </w:p>
     <w:p>
       <w:r>
-        <w:t xml:space="preserve">The above model is straightforward but </w:t>
-      </w:r>
-      <w:r>
-        <w:t xml:space="preserve">puts </w:t>
-      </w:r>
-      <w:r>
-        <w:t>an additional</w:t>
-      </w:r>
-      <w:r>
-        <w:t xml:space="preserve"> burden on the</w:t>
-      </w:r>
-      <w:r>
-        <w:t xml:space="preserve"> user building the model in</w:t>
-      </w:r>
-      <w:r>
-        <w:t xml:space="preserve"> </w:t>
-      </w:r>
-      <w:r>
-        <w:t>Power BI</w:t>
-      </w:r>
-      <w:r>
-        <w:t xml:space="preserve"> to </w:t>
-      </w:r>
-      <w:r>
-        <w:t>sort through</w:t>
-      </w:r>
-      <w:r>
-        <w:t xml:space="preserve"> the source schema </w:t>
-      </w:r>
-      <w:r>
-        <w:t xml:space="preserve">and filter out </w:t>
-      </w:r>
-      <w:r>
-        <w:t xml:space="preserve">inactive </w:t>
-      </w:r>
-      <w:r>
-        <w:t xml:space="preserve">records, </w:t>
-      </w:r>
-      <w:r>
-        <w:t xml:space="preserve">remove </w:t>
-      </w:r>
-      <w:r>
-        <w:t>irrelevant fields</w:t>
-      </w:r>
-      <w:r>
-        <w:t>, a</w:t>
-      </w:r>
-      <w:r>
-        <w:t>nd</w:t>
-      </w:r>
-      <w:r>
-        <w:t xml:space="preserve"> add</w:t>
-      </w:r>
-      <w:r>
-        <w:t xml:space="preserve"> in the </w:t>
-      </w:r>
-      <w:r>
-        <w:t>text values for ‘choice’ values.</w:t>
-      </w:r>
-    </w:p>
-    <w:p>
-      <w:r>
-        <w:t>For</w:t>
-      </w:r>
-      <w:r>
-        <w:t xml:space="preserve"> example, the </w:t>
-      </w:r>
-      <w:r>
-        <w:t>un-customized</w:t>
-      </w:r>
-      <w:r>
-        <w:t xml:space="preserve"> Account table</w:t>
-      </w:r>
-      <w:r>
-        <w:t xml:space="preserve"> view </w:t>
-      </w:r>
-      <w:r>
-        <w:t xml:space="preserve">contains </w:t>
-      </w:r>
-      <w:r>
-        <w:t>more than 200 columns</w:t>
-      </w:r>
-      <w:r>
-        <w:t>. The view also shows both active and inactive records</w:t>
-      </w:r>
-      <w:r>
-        <w:t xml:space="preserve">. Depending on the customer use case, </w:t>
-      </w:r>
-      <w:r>
-        <w:t xml:space="preserve">much of this is irrelevant and would need to be excluded in the query in </w:t>
-      </w:r>
-      <w:r>
-        <w:t>Power BI.</w:t>
-      </w:r>
-    </w:p>
-    <w:p>
-      <w:r>
-        <w:t>Additionally,</w:t>
-      </w:r>
-      <w:r>
-        <w:t xml:space="preserve"> fields of type</w:t>
-      </w:r>
-      <w:r>
-        <w:t xml:space="preserve"> </w:t>
-      </w:r>
-      <w:r>
-        <w:t>Status, Status Reason, and C</w:t>
-      </w:r>
-      <w:r>
-        <w:t xml:space="preserve">hoice </w:t>
-      </w:r>
-      <w:r>
-        <w:t xml:space="preserve">are represented in the default views with only their numeric values. The </w:t>
-      </w:r>
-      <w:r>
-        <w:t xml:space="preserve">corresponding </w:t>
-      </w:r>
-      <w:r>
-        <w:t>text</w:t>
-      </w:r>
-      <w:r>
-        <w:t xml:space="preserve"> label is available via </w:t>
-      </w:r>
-      <w:r>
-        <w:t xml:space="preserve">the metadata </w:t>
-      </w:r>
-      <w:r>
-        <w:t xml:space="preserve">delivered </w:t>
-      </w:r>
-      <w:r>
-        <w:t>in a JSON file</w:t>
-      </w:r>
-      <w:r>
-        <w:t>.</w:t>
-      </w:r>
-      <w:r>
-        <w:t xml:space="preserve"> This works</w:t>
-      </w:r>
-      <w:r>
-        <w:t xml:space="preserve"> in principle</w:t>
-      </w:r>
-      <w:r>
-        <w:t xml:space="preserve"> but is unwieldy in </w:t>
-      </w:r>
-      <w:r>
-        <w:t xml:space="preserve">practice when writing </w:t>
-      </w:r>
-      <w:r>
-        <w:t xml:space="preserve">a query from Power BI to these </w:t>
-      </w:r>
-      <w:r>
-        <w:t>views.</w:t>
-      </w:r>
-      <w:r>
-        <w:t xml:space="preserve"> </w:t>
+        <w:t>The above model is straightforward but puts an additional burden on the user building the model in Power BI to sort through the source schema and filter out inactive records, remove irrelevant fields, and add in the text values for ‘choice’ values.</w:t>
+      </w:r>
+    </w:p>
+    <w:p>
+      <w:r>
+        <w:t>For example, the un-customized Account table view contains more than 200 columns. The view also shows both active and inactive records. Depending on the customer use case, much of this is irrelevant and would need to be excluded in the query in Power BI.</w:t>
+      </w:r>
+    </w:p>
+    <w:p>
+      <w:r>
+        <w:t xml:space="preserve">Additionally, fields of type Status, Status Reason, and Choice are represented in the default views with only their numeric values. The corresponding text label is available via the metadata delivered in a JSON file. This works in principle but is unwieldy in practice when writing a query from Power BI to these views. </w:t>
       </w:r>
     </w:p>
     <w:p>
       <w:pPr>
         <w:pStyle w:val="Heading2"/>
       </w:pPr>
-      <w:bookmarkStart w:id="25" w:name="_Toc107482589"/>
+      <w:bookmarkStart w:id="25" w:name="_Toc108017288"/>
       <w:r>
         <w:t>Use a Second Serverless SQL instance for improved Ease of Use.</w:t>
       </w:r>
@@ -9055,9 +8943,8 @@
       <w:pPr>
         <w:pStyle w:val="Heading3"/>
       </w:pPr>
-      <w:bookmarkStart w:id="26" w:name="_Toc107482590"/>
-      <w:r>
-        <w:lastRenderedPageBreak/>
+      <w:bookmarkStart w:id="26" w:name="_Toc108017289"/>
+      <w:r>
         <w:t>Creating the Serverless SQL Instance</w:t>
       </w:r>
       <w:r>
@@ -9189,7 +9076,7 @@
       <w:pPr>
         <w:pStyle w:val="Heading2"/>
       </w:pPr>
-      <w:bookmarkStart w:id="27" w:name="_Toc107482591"/>
+      <w:bookmarkStart w:id="27" w:name="_Toc108017290"/>
       <w:r>
         <w:t>Use</w:t>
       </w:r>
@@ -9358,9 +9245,8 @@
       <w:pPr>
         <w:pStyle w:val="Heading3"/>
       </w:pPr>
-      <w:bookmarkStart w:id="28" w:name="_Toc107482592"/>
-      <w:r>
-        <w:lastRenderedPageBreak/>
+      <w:bookmarkStart w:id="28" w:name="_Toc108017291"/>
+      <w:r>
         <w:t>Creating the</w:t>
       </w:r>
       <w:r>
@@ -9743,6 +9629,86 @@
           <w:szCs w:val="18"/>
         </w:rPr>
       </w:pPr>
+      <w:r>
+        <w:rPr>
+          <w:rFonts w:ascii="Cascadia Code" w:hAnsi="Cascadia Code" w:cs="Cascadia Code"/>
+          <w:noProof/>
+          <w:color w:val="0000FF"/>
+          <w:sz w:val="18"/>
+          <w:szCs w:val="18"/>
+        </w:rPr>
+        <w:t>FROM</w:t>
+      </w:r>
+      <w:r>
+        <w:rPr>
+          <w:rFonts w:ascii="Cascadia Code" w:hAnsi="Cascadia Code" w:cs="Cascadia Code"/>
+          <w:noProof/>
+          <w:color w:val="000000"/>
+          <w:sz w:val="18"/>
+          <w:szCs w:val="18"/>
+        </w:rPr>
+        <w:t xml:space="preserve"> [&lt;DATABASE_NAME&gt;]</w:t>
+      </w:r>
+      <w:r>
+        <w:rPr>
+          <w:rFonts w:ascii="Cascadia Code" w:hAnsi="Cascadia Code" w:cs="Cascadia Code"/>
+          <w:noProof/>
+          <w:color w:val="808080"/>
+          <w:sz w:val="18"/>
+          <w:szCs w:val="18"/>
+        </w:rPr>
+        <w:t>.</w:t>
+      </w:r>
+      <w:r>
+        <w:rPr>
+          <w:rFonts w:ascii="Cascadia Code" w:hAnsi="Cascadia Code" w:cs="Cascadia Code"/>
+          <w:noProof/>
+          <w:color w:val="000000"/>
+          <w:sz w:val="18"/>
+          <w:szCs w:val="18"/>
+        </w:rPr>
+        <w:t>[dbo]</w:t>
+      </w:r>
+      <w:r>
+        <w:rPr>
+          <w:rFonts w:ascii="Cascadia Code" w:hAnsi="Cascadia Code" w:cs="Cascadia Code"/>
+          <w:noProof/>
+          <w:color w:val="808080"/>
+          <w:sz w:val="18"/>
+          <w:szCs w:val="18"/>
+        </w:rPr>
+        <w:t>.</w:t>
+      </w:r>
+      <w:r>
+        <w:rPr>
+          <w:rFonts w:ascii="Cascadia Code" w:hAnsi="Cascadia Code" w:cs="Cascadia Code"/>
+          <w:noProof/>
+          <w:color w:val="000000"/>
+          <w:sz w:val="18"/>
+          <w:szCs w:val="18"/>
+        </w:rPr>
+        <w:t xml:space="preserve">[campaign_partitioned] </w:t>
+      </w:r>
+      <w:r>
+        <w:rPr>
+          <w:rFonts w:ascii="Cascadia Code" w:hAnsi="Cascadia Code" w:cs="Cascadia Code"/>
+          <w:noProof/>
+          <w:color w:val="0000FF"/>
+          <w:sz w:val="18"/>
+          <w:szCs w:val="18"/>
+        </w:rPr>
+        <w:t>AS</w:t>
+      </w:r>
+      <w:r>
+        <w:rPr>
+          <w:rFonts w:ascii="Cascadia Code" w:hAnsi="Cascadia Code" w:cs="Cascadia Code"/>
+          <w:noProof/>
+          <w:color w:val="000000"/>
+          <w:sz w:val="18"/>
+          <w:szCs w:val="18"/>
+        </w:rPr>
+        <w:t xml:space="preserve"> Base</w:t>
+      </w:r>
     </w:p>
     <w:p>
       <w:pPr>
@@ -9765,20 +9731,70 @@
         <w:rPr>
           <w:rFonts w:ascii="Cascadia Code" w:hAnsi="Cascadia Code" w:cs="Cascadia Code"/>
           <w:noProof/>
-          <w:color w:val="0000FF"/>
-          <w:sz w:val="18"/>
-          <w:szCs w:val="18"/>
-        </w:rPr>
-        <w:t>FROM</w:t>
-      </w:r>
-      <w:r>
-        <w:rPr>
-          <w:rFonts w:ascii="Cascadia Code" w:hAnsi="Cascadia Code" w:cs="Cascadia Code"/>
-          <w:noProof/>
           <w:color w:val="000000"/>
           <w:sz w:val="18"/>
           <w:szCs w:val="18"/>
         </w:rPr>
+        <w:t xml:space="preserve">    </w:t>
+      </w:r>
+      <w:r>
+        <w:rPr>
+          <w:rFonts w:ascii="Cascadia Code" w:hAnsi="Cascadia Code" w:cs="Cascadia Code"/>
+          <w:noProof/>
+          <w:color w:val="808080"/>
+          <w:sz w:val="18"/>
+          <w:szCs w:val="18"/>
+        </w:rPr>
+        <w:t>LEFT</w:t>
+      </w:r>
+      <w:r>
+        <w:rPr>
+          <w:rFonts w:ascii="Cascadia Code" w:hAnsi="Cascadia Code" w:cs="Cascadia Code"/>
+          <w:noProof/>
+          <w:color w:val="000000"/>
+          <w:sz w:val="18"/>
+          <w:szCs w:val="18"/>
+        </w:rPr>
+        <w:t xml:space="preserve"> </w:t>
+      </w:r>
+      <w:r>
+        <w:rPr>
+          <w:rFonts w:ascii="Cascadia Code" w:hAnsi="Cascadia Code" w:cs="Cascadia Code"/>
+          <w:noProof/>
+          <w:color w:val="808080"/>
+          <w:sz w:val="18"/>
+          <w:szCs w:val="18"/>
+        </w:rPr>
+        <w:t>OUTER</w:t>
+      </w:r>
+      <w:r>
+        <w:rPr>
+          <w:rFonts w:ascii="Cascadia Code" w:hAnsi="Cascadia Code" w:cs="Cascadia Code"/>
+          <w:noProof/>
+          <w:color w:val="000000"/>
+          <w:sz w:val="18"/>
+          <w:szCs w:val="18"/>
+        </w:rPr>
+        <w:t xml:space="preserve"> </w:t>
+      </w:r>
+      <w:r>
+        <w:rPr>
+          <w:rFonts w:ascii="Cascadia Code" w:hAnsi="Cascadia Code" w:cs="Cascadia Code"/>
+          <w:noProof/>
+          <w:color w:val="808080"/>
+          <w:sz w:val="18"/>
+          <w:szCs w:val="18"/>
+        </w:rPr>
+        <w:t>JOIN</w:t>
+      </w:r>
+      <w:r>
+        <w:rPr>
+          <w:rFonts w:ascii="Cascadia Code" w:hAnsi="Cascadia Code" w:cs="Cascadia Code"/>
+          <w:noProof/>
+          <w:color w:val="000000"/>
+          <w:sz w:val="18"/>
+          <w:szCs w:val="18"/>
+        </w:rPr>
         <w:t xml:space="preserve"> [&lt;DATABASE_NAME&gt;]</w:t>
       </w:r>
       <w:r>
@@ -9819,27 +9835,7 @@
           <w:sz w:val="18"/>
           <w:szCs w:val="18"/>
         </w:rPr>
-        <w:t xml:space="preserve">[campaign_partitioned] </w:t>
-      </w:r>
-      <w:r>
-        <w:rPr>
-          <w:rFonts w:ascii="Cascadia Code" w:hAnsi="Cascadia Code" w:cs="Cascadia Code"/>
-          <w:noProof/>
-          <w:color w:val="0000FF"/>
-          <w:sz w:val="18"/>
-          <w:szCs w:val="18"/>
-        </w:rPr>
-        <w:t>AS</w:t>
-      </w:r>
-      <w:r>
-        <w:rPr>
-          <w:rFonts w:ascii="Cascadia Code" w:hAnsi="Cascadia Code" w:cs="Cascadia Code"/>
-          <w:noProof/>
-          <w:color w:val="000000"/>
-          <w:sz w:val="18"/>
-          <w:szCs w:val="18"/>
-        </w:rPr>
-        <w:t xml:space="preserve"> Base</w:t>
+        <w:t>OptionsetMetadata [campaign_typecode]</w:t>
       </w:r>
     </w:p>
     <w:p>
@@ -9859,6 +9855,96 @@
           <w:szCs w:val="18"/>
         </w:rPr>
       </w:pPr>
+      <w:r>
+        <w:rPr>
+          <w:rFonts w:ascii="Cascadia Code" w:hAnsi="Cascadia Code" w:cs="Cascadia Code"/>
+          <w:noProof/>
+          <w:color w:val="000000"/>
+          <w:sz w:val="18"/>
+          <w:szCs w:val="18"/>
+        </w:rPr>
+        <w:t xml:space="preserve">        </w:t>
+      </w:r>
+      <w:r>
+        <w:rPr>
+          <w:rFonts w:ascii="Cascadia Code" w:hAnsi="Cascadia Code" w:cs="Cascadia Code"/>
+          <w:noProof/>
+          <w:color w:val="0000FF"/>
+          <w:sz w:val="18"/>
+          <w:szCs w:val="18"/>
+        </w:rPr>
+        <w:t>ON</w:t>
+      </w:r>
+      <w:r>
+        <w:rPr>
+          <w:rFonts w:ascii="Cascadia Code" w:hAnsi="Cascadia Code" w:cs="Cascadia Code"/>
+          <w:noProof/>
+          <w:color w:val="000000"/>
+          <w:sz w:val="18"/>
+          <w:szCs w:val="18"/>
+        </w:rPr>
+        <w:t xml:space="preserve"> [Base]</w:t>
+      </w:r>
+      <w:r>
+        <w:rPr>
+          <w:rFonts w:ascii="Cascadia Code" w:hAnsi="Cascadia Code" w:cs="Cascadia Code"/>
+          <w:noProof/>
+          <w:color w:val="808080"/>
+          <w:sz w:val="18"/>
+          <w:szCs w:val="18"/>
+        </w:rPr>
+        <w:t>.</w:t>
+      </w:r>
+      <w:r>
+        <w:rPr>
+          <w:rFonts w:ascii="Cascadia Code" w:hAnsi="Cascadia Code" w:cs="Cascadia Code"/>
+          <w:noProof/>
+          <w:color w:val="000000"/>
+          <w:sz w:val="18"/>
+          <w:szCs w:val="18"/>
+        </w:rPr>
+        <w:t xml:space="preserve">typecode </w:t>
+      </w:r>
+      <w:r>
+        <w:rPr>
+          <w:rFonts w:ascii="Cascadia Code" w:hAnsi="Cascadia Code" w:cs="Cascadia Code"/>
+          <w:noProof/>
+          <w:color w:val="808080"/>
+          <w:sz w:val="18"/>
+          <w:szCs w:val="18"/>
+        </w:rPr>
+        <w:t>=</w:t>
+      </w:r>
+      <w:r>
+        <w:rPr>
+          <w:rFonts w:ascii="Cascadia Code" w:hAnsi="Cascadia Code" w:cs="Cascadia Code"/>
+          <w:noProof/>
+          <w:color w:val="000000"/>
+          <w:sz w:val="18"/>
+          <w:szCs w:val="18"/>
+        </w:rPr>
+        <w:t xml:space="preserve"> [campaign_typecode]</w:t>
+      </w:r>
+      <w:r>
+        <w:rPr>
+          <w:rFonts w:ascii="Cascadia Code" w:hAnsi="Cascadia Code" w:cs="Cascadia Code"/>
+          <w:noProof/>
+          <w:color w:val="808080"/>
+          <w:sz w:val="18"/>
+          <w:szCs w:val="18"/>
+        </w:rPr>
+        <w:t>.</w:t>
+      </w:r>
+      <w:r>
+        <w:rPr>
+          <w:rFonts w:ascii="Cascadia Code" w:hAnsi="Cascadia Code" w:cs="Cascadia Code"/>
+          <w:noProof/>
+          <w:color w:val="000000"/>
+          <w:sz w:val="18"/>
+          <w:szCs w:val="18"/>
+        </w:rPr>
+        <w:t>[option]</w:t>
+      </w:r>
     </w:p>
     <w:p>
       <w:pPr>
@@ -9885,7 +9971,7 @@
           <w:sz w:val="18"/>
           <w:szCs w:val="18"/>
         </w:rPr>
-        <w:t xml:space="preserve">    </w:t>
+        <w:t xml:space="preserve">           </w:t>
       </w:r>
       <w:r>
         <w:rPr>
@@ -9895,7 +9981,7 @@
           <w:sz w:val="18"/>
           <w:szCs w:val="18"/>
         </w:rPr>
-        <w:t>LEFT</w:t>
+        <w:t>AND</w:t>
       </w:r>
       <w:r>
         <w:rPr>
@@ -9905,7 +9991,7 @@
           <w:sz w:val="18"/>
           <w:szCs w:val="18"/>
         </w:rPr>
-        <w:t xml:space="preserve"> </w:t>
+        <w:t xml:space="preserve"> [campaign_typecode]</w:t>
       </w:r>
       <w:r>
         <w:rPr>
@@ -9915,7 +10001,7 @@
           <w:sz w:val="18"/>
           <w:szCs w:val="18"/>
         </w:rPr>
-        <w:t>OUTER</w:t>
+        <w:t>.</w:t>
       </w:r>
       <w:r>
         <w:rPr>
@@ -9925,7 +10011,7 @@
           <w:sz w:val="18"/>
           <w:szCs w:val="18"/>
         </w:rPr>
-        <w:t xml:space="preserve"> </w:t>
+        <w:t xml:space="preserve">LocalizedLabelLanguageCode </w:t>
       </w:r>
       <w:r>
         <w:rPr>
@@ -9935,7 +10021,7 @@
           <w:sz w:val="18"/>
           <w:szCs w:val="18"/>
         </w:rPr>
-        <w:t>JOIN</w:t>
+        <w:t>=</w:t>
       </w:r>
       <w:r>
         <w:rPr>
@@ -9945,47 +10031,7 @@
           <w:sz w:val="18"/>
           <w:szCs w:val="18"/>
         </w:rPr>
-        <w:t xml:space="preserve"> [&lt;DATABASE_NAME&gt;]</w:t>
-      </w:r>
-      <w:r>
-        <w:rPr>
-          <w:rFonts w:ascii="Cascadia Code" w:hAnsi="Cascadia Code" w:cs="Cascadia Code"/>
-          <w:noProof/>
-          <w:color w:val="808080"/>
-          <w:sz w:val="18"/>
-          <w:szCs w:val="18"/>
-        </w:rPr>
-        <w:t>.</w:t>
-      </w:r>
-      <w:r>
-        <w:rPr>
-          <w:rFonts w:ascii="Cascadia Code" w:hAnsi="Cascadia Code" w:cs="Cascadia Code"/>
-          <w:noProof/>
-          <w:color w:val="000000"/>
-          <w:sz w:val="18"/>
-          <w:szCs w:val="18"/>
-        </w:rPr>
-        <w:t>[dbo]</w:t>
-      </w:r>
-      <w:r>
-        <w:rPr>
-          <w:rFonts w:ascii="Cascadia Code" w:hAnsi="Cascadia Code" w:cs="Cascadia Code"/>
-          <w:noProof/>
-          <w:color w:val="808080"/>
-          <w:sz w:val="18"/>
-          <w:szCs w:val="18"/>
-        </w:rPr>
-        <w:t>.</w:t>
-      </w:r>
-      <w:r>
-        <w:rPr>
-          <w:rFonts w:ascii="Cascadia Code" w:hAnsi="Cascadia Code" w:cs="Cascadia Code"/>
-          <w:noProof/>
-          <w:color w:val="000000"/>
-          <w:sz w:val="18"/>
-          <w:szCs w:val="18"/>
-        </w:rPr>
-        <w:t>OptionsetMetadata [campaign_typecode]</w:t>
+        <w:t xml:space="preserve"> 1033</w:t>
       </w:r>
     </w:p>
     <w:p>
@@ -10013,17 +10059,17 @@
           <w:sz w:val="18"/>
           <w:szCs w:val="18"/>
         </w:rPr>
-        <w:t xml:space="preserve">        </w:t>
-      </w:r>
-      <w:r>
-        <w:rPr>
-          <w:rFonts w:ascii="Cascadia Code" w:hAnsi="Cascadia Code" w:cs="Cascadia Code"/>
-          <w:noProof/>
-          <w:color w:val="0000FF"/>
-          <w:sz w:val="18"/>
-          <w:szCs w:val="18"/>
-        </w:rPr>
-        <w:t>ON</w:t>
+        <w:t xml:space="preserve">           </w:t>
+      </w:r>
+      <w:r>
+        <w:rPr>
+          <w:rFonts w:ascii="Cascadia Code" w:hAnsi="Cascadia Code" w:cs="Cascadia Code"/>
+          <w:noProof/>
+          <w:color w:val="808080"/>
+          <w:sz w:val="18"/>
+          <w:szCs w:val="18"/>
+        </w:rPr>
+        <w:t>AND</w:t>
       </w:r>
       <w:r>
         <w:rPr>
@@ -10033,7 +10079,7 @@
           <w:sz w:val="18"/>
           <w:szCs w:val="18"/>
         </w:rPr>
-        <w:t xml:space="preserve"> [Base]</w:t>
+        <w:t xml:space="preserve"> [campaign_typecode]</w:t>
       </w:r>
       <w:r>
         <w:rPr>
@@ -10053,7 +10099,7 @@
           <w:sz w:val="18"/>
           <w:szCs w:val="18"/>
         </w:rPr>
-        <w:t xml:space="preserve">typecode </w:t>
+        <w:t xml:space="preserve">EntityName </w:t>
       </w:r>
       <w:r>
         <w:rPr>
@@ -10073,27 +10119,17 @@
           <w:sz w:val="18"/>
           <w:szCs w:val="18"/>
         </w:rPr>
-        <w:t xml:space="preserve"> [campaign_typecode]</w:t>
-      </w:r>
-      <w:r>
-        <w:rPr>
-          <w:rFonts w:ascii="Cascadia Code" w:hAnsi="Cascadia Code" w:cs="Cascadia Code"/>
-          <w:noProof/>
-          <w:color w:val="808080"/>
-          <w:sz w:val="18"/>
-          <w:szCs w:val="18"/>
-        </w:rPr>
-        <w:t>.</w:t>
-      </w:r>
-      <w:r>
-        <w:rPr>
-          <w:rFonts w:ascii="Cascadia Code" w:hAnsi="Cascadia Code" w:cs="Cascadia Code"/>
-          <w:noProof/>
-          <w:color w:val="000000"/>
-          <w:sz w:val="18"/>
-          <w:szCs w:val="18"/>
-        </w:rPr>
-        <w:t>[option]</w:t>
+        <w:t xml:space="preserve"> </w:t>
+      </w:r>
+      <w:r>
+        <w:rPr>
+          <w:rFonts w:ascii="Cascadia Code" w:hAnsi="Cascadia Code" w:cs="Cascadia Code"/>
+          <w:noProof/>
+          <w:color w:val="FF0000"/>
+          <w:sz w:val="18"/>
+          <w:szCs w:val="18"/>
+        </w:rPr>
+        <w:t>'campaign'</w:t>
       </w:r>
     </w:p>
     <w:p>
@@ -10161,7 +10197,7 @@
           <w:sz w:val="18"/>
           <w:szCs w:val="18"/>
         </w:rPr>
-        <w:t xml:space="preserve">LocalizedLabelLanguageCode </w:t>
+        <w:t xml:space="preserve">OptionSetName </w:t>
       </w:r>
       <w:r>
         <w:rPr>
@@ -10181,7 +10217,17 @@
           <w:sz w:val="18"/>
           <w:szCs w:val="18"/>
         </w:rPr>
-        <w:t xml:space="preserve"> 1033</w:t>
+        <w:t xml:space="preserve"> </w:t>
+      </w:r>
+      <w:r>
+        <w:rPr>
+          <w:rFonts w:ascii="Cascadia Code" w:hAnsi="Cascadia Code" w:cs="Cascadia Code"/>
+          <w:noProof/>
+          <w:color w:val="FF0000"/>
+          <w:sz w:val="18"/>
+          <w:szCs w:val="18"/>
+        </w:rPr>
+        <w:t>'typecode'</w:t>
       </w:r>
     </w:p>
     <w:p>
@@ -10209,7 +10255,7 @@
           <w:sz w:val="18"/>
           <w:szCs w:val="18"/>
         </w:rPr>
-        <w:t xml:space="preserve">           </w:t>
+        <w:t xml:space="preserve">    </w:t>
       </w:r>
       <w:r>
         <w:rPr>
@@ -10219,7 +10265,7 @@
           <w:sz w:val="18"/>
           <w:szCs w:val="18"/>
         </w:rPr>
-        <w:t>AND</w:t>
+        <w:t>JOIN</w:t>
       </w:r>
       <w:r>
         <w:rPr>
@@ -10229,7 +10275,7 @@
           <w:sz w:val="18"/>
           <w:szCs w:val="18"/>
         </w:rPr>
-        <w:t xml:space="preserve"> [campaign_typecode]</w:t>
+        <w:t xml:space="preserve"> [&lt;DATABASE_NAME&gt;]</w:t>
       </w:r>
       <w:r>
         <w:rPr>
@@ -10249,7 +10295,7 @@
           <w:sz w:val="18"/>
           <w:szCs w:val="18"/>
         </w:rPr>
-        <w:t xml:space="preserve">EntityName </w:t>
+        <w:t>[dbo]</w:t>
       </w:r>
       <w:r>
         <w:rPr>
@@ -10259,7 +10305,7 @@
           <w:sz w:val="18"/>
           <w:szCs w:val="18"/>
         </w:rPr>
-        <w:t>=</w:t>
+        <w:t>.</w:t>
       </w:r>
       <w:r>
         <w:rPr>
@@ -10269,17 +10315,7 @@
           <w:sz w:val="18"/>
           <w:szCs w:val="18"/>
         </w:rPr>
-        <w:t xml:space="preserve"> </w:t>
-      </w:r>
-      <w:r>
-        <w:rPr>
-          <w:rFonts w:ascii="Cascadia Code" w:hAnsi="Cascadia Code" w:cs="Cascadia Code"/>
-          <w:noProof/>
-          <w:color w:val="FF0000"/>
-          <w:sz w:val="18"/>
-          <w:szCs w:val="18"/>
-        </w:rPr>
-        <w:t>'campaign'</w:t>
+        <w:t>[StatusMetadata] [campaign_Status]</w:t>
       </w:r>
     </w:p>
     <w:p>
@@ -10307,7 +10343,27 @@
           <w:sz w:val="18"/>
           <w:szCs w:val="18"/>
         </w:rPr>
-        <w:t xml:space="preserve">           </w:t>
+        <w:t xml:space="preserve">        </w:t>
+      </w:r>
+      <w:r>
+        <w:rPr>
+          <w:rFonts w:ascii="Cascadia Code" w:hAnsi="Cascadia Code" w:cs="Cascadia Code"/>
+          <w:noProof/>
+          <w:color w:val="0000FF"/>
+          <w:sz w:val="18"/>
+          <w:szCs w:val="18"/>
+        </w:rPr>
+        <w:t>ON</w:t>
+      </w:r>
+      <w:r>
+        <w:rPr>
+          <w:rFonts w:ascii="Cascadia Code" w:hAnsi="Cascadia Code" w:cs="Cascadia Code"/>
+          <w:noProof/>
+          <w:color w:val="000000"/>
+          <w:sz w:val="18"/>
+          <w:szCs w:val="18"/>
+        </w:rPr>
+        <w:t xml:space="preserve"> [Base]</w:t>
       </w:r>
       <w:r>
         <w:rPr>
@@ -10317,7 +10373,7 @@
           <w:sz w:val="18"/>
           <w:szCs w:val="18"/>
         </w:rPr>
-        <w:t>AND</w:t>
+        <w:t>.</w:t>
       </w:r>
       <w:r>
         <w:rPr>
@@ -10327,7 +10383,7 @@
           <w:sz w:val="18"/>
           <w:szCs w:val="18"/>
         </w:rPr>
-        <w:t xml:space="preserve"> [campaign_typecode]</w:t>
+        <w:t xml:space="preserve">statuscode </w:t>
       </w:r>
       <w:r>
         <w:rPr>
@@ -10337,6 +10393,26 @@
           <w:sz w:val="18"/>
           <w:szCs w:val="18"/>
         </w:rPr>
+        <w:t>=</w:t>
+      </w:r>
+      <w:r>
+        <w:rPr>
+          <w:rFonts w:ascii="Cascadia Code" w:hAnsi="Cascadia Code" w:cs="Cascadia Code"/>
+          <w:noProof/>
+          <w:color w:val="000000"/>
+          <w:sz w:val="18"/>
+          <w:szCs w:val="18"/>
+        </w:rPr>
+        <w:t xml:space="preserve"> [campaign_Status]</w:t>
+      </w:r>
+      <w:r>
+        <w:rPr>
+          <w:rFonts w:ascii="Cascadia Code" w:hAnsi="Cascadia Code" w:cs="Cascadia Code"/>
+          <w:noProof/>
+          <w:color w:val="808080"/>
+          <w:sz w:val="18"/>
+          <w:szCs w:val="18"/>
+        </w:rPr>
         <w:t>.</w:t>
       </w:r>
       <w:r>
@@ -10347,37 +10423,7 @@
           <w:sz w:val="18"/>
           <w:szCs w:val="18"/>
         </w:rPr>
-        <w:t xml:space="preserve">OptionSetName </w:t>
-      </w:r>
-      <w:r>
-        <w:rPr>
-          <w:rFonts w:ascii="Cascadia Code" w:hAnsi="Cascadia Code" w:cs="Cascadia Code"/>
-          <w:noProof/>
-          <w:color w:val="808080"/>
-          <w:sz w:val="18"/>
-          <w:szCs w:val="18"/>
-        </w:rPr>
-        <w:t>=</w:t>
-      </w:r>
-      <w:r>
-        <w:rPr>
-          <w:rFonts w:ascii="Cascadia Code" w:hAnsi="Cascadia Code" w:cs="Cascadia Code"/>
-          <w:noProof/>
-          <w:color w:val="000000"/>
-          <w:sz w:val="18"/>
-          <w:szCs w:val="18"/>
-        </w:rPr>
-        <w:t xml:space="preserve"> </w:t>
-      </w:r>
-      <w:r>
-        <w:rPr>
-          <w:rFonts w:ascii="Cascadia Code" w:hAnsi="Cascadia Code" w:cs="Cascadia Code"/>
-          <w:noProof/>
-          <w:color w:val="FF0000"/>
-          <w:sz w:val="18"/>
-          <w:szCs w:val="18"/>
-        </w:rPr>
-        <w:t>'typecode'</w:t>
+        <w:t>[status]</w:t>
       </w:r>
     </w:p>
     <w:p>
@@ -10397,6 +10443,76 @@
           <w:szCs w:val="18"/>
         </w:rPr>
       </w:pPr>
+      <w:r>
+        <w:rPr>
+          <w:rFonts w:ascii="Cascadia Code" w:hAnsi="Cascadia Code" w:cs="Cascadia Code"/>
+          <w:noProof/>
+          <w:color w:val="000000"/>
+          <w:sz w:val="18"/>
+          <w:szCs w:val="18"/>
+        </w:rPr>
+        <w:t xml:space="preserve">           </w:t>
+      </w:r>
+      <w:r>
+        <w:rPr>
+          <w:rFonts w:ascii="Cascadia Code" w:hAnsi="Cascadia Code" w:cs="Cascadia Code"/>
+          <w:noProof/>
+          <w:color w:val="808080"/>
+          <w:sz w:val="18"/>
+          <w:szCs w:val="18"/>
+        </w:rPr>
+        <w:t>AND</w:t>
+      </w:r>
+      <w:r>
+        <w:rPr>
+          <w:rFonts w:ascii="Cascadia Code" w:hAnsi="Cascadia Code" w:cs="Cascadia Code"/>
+          <w:noProof/>
+          <w:color w:val="000000"/>
+          <w:sz w:val="18"/>
+          <w:szCs w:val="18"/>
+        </w:rPr>
+        <w:t xml:space="preserve"> [campaign_Status]</w:t>
+      </w:r>
+      <w:r>
+        <w:rPr>
+          <w:rFonts w:ascii="Cascadia Code" w:hAnsi="Cascadia Code" w:cs="Cascadia Code"/>
+          <w:noProof/>
+          <w:color w:val="808080"/>
+          <w:sz w:val="18"/>
+          <w:szCs w:val="18"/>
+        </w:rPr>
+        <w:t>.</w:t>
+      </w:r>
+      <w:r>
+        <w:rPr>
+          <w:rFonts w:ascii="Cascadia Code" w:hAnsi="Cascadia Code" w:cs="Cascadia Code"/>
+          <w:noProof/>
+          <w:color w:val="000000"/>
+          <w:sz w:val="18"/>
+          <w:szCs w:val="18"/>
+        </w:rPr>
+        <w:t xml:space="preserve">LocalizedLabelLanguageCode </w:t>
+      </w:r>
+      <w:r>
+        <w:rPr>
+          <w:rFonts w:ascii="Cascadia Code" w:hAnsi="Cascadia Code" w:cs="Cascadia Code"/>
+          <w:noProof/>
+          <w:color w:val="808080"/>
+          <w:sz w:val="18"/>
+          <w:szCs w:val="18"/>
+        </w:rPr>
+        <w:t>=</w:t>
+      </w:r>
+      <w:r>
+        <w:rPr>
+          <w:rFonts w:ascii="Cascadia Code" w:hAnsi="Cascadia Code" w:cs="Cascadia Code"/>
+          <w:noProof/>
+          <w:color w:val="000000"/>
+          <w:sz w:val="18"/>
+          <w:szCs w:val="18"/>
+        </w:rPr>
+        <w:t xml:space="preserve"> 1033</w:t>
+      </w:r>
     </w:p>
     <w:p>
       <w:pPr>
@@ -10423,7 +10539,7 @@
           <w:sz w:val="18"/>
           <w:szCs w:val="18"/>
         </w:rPr>
-        <w:t xml:space="preserve">    </w:t>
+        <w:t xml:space="preserve">           </w:t>
       </w:r>
       <w:r>
         <w:rPr>
@@ -10433,7 +10549,7 @@
           <w:sz w:val="18"/>
           <w:szCs w:val="18"/>
         </w:rPr>
-        <w:t>JOIN</w:t>
+        <w:t>AND</w:t>
       </w:r>
       <w:r>
         <w:rPr>
@@ -10443,7 +10559,7 @@
           <w:sz w:val="18"/>
           <w:szCs w:val="18"/>
         </w:rPr>
-        <w:t xml:space="preserve"> [&lt;DATABASE_NAME&gt;]</w:t>
+        <w:t xml:space="preserve"> [campaign_Status]</w:t>
       </w:r>
       <w:r>
         <w:rPr>
@@ -10463,7 +10579,7 @@
           <w:sz w:val="18"/>
           <w:szCs w:val="18"/>
         </w:rPr>
-        <w:t>[dbo]</w:t>
+        <w:t xml:space="preserve">EntityName </w:t>
       </w:r>
       <w:r>
         <w:rPr>
@@ -10473,7 +10589,7 @@
           <w:sz w:val="18"/>
           <w:szCs w:val="18"/>
         </w:rPr>
-        <w:t>.</w:t>
+        <w:t>=</w:t>
       </w:r>
       <w:r>
         <w:rPr>
@@ -10483,13 +10599,21 @@
           <w:sz w:val="18"/>
           <w:szCs w:val="18"/>
         </w:rPr>
-        <w:t>[StatusMetadata] [campaign_Status]</w:t>
-      </w:r>
-    </w:p>
-    <w:p>
-      <w:pPr>
-        <w:keepNext/>
-        <w:keepLines/>
+        <w:t xml:space="preserve"> </w:t>
+      </w:r>
+      <w:r>
+        <w:rPr>
+          <w:rFonts w:ascii="Cascadia Code" w:hAnsi="Cascadia Code" w:cs="Cascadia Code"/>
+          <w:noProof/>
+          <w:color w:val="FF0000"/>
+          <w:sz w:val="18"/>
+          <w:szCs w:val="18"/>
+        </w:rPr>
+        <w:t>'campaign'</w:t>
+      </w:r>
+    </w:p>
+    <w:p>
+      <w:pPr>
         <w:autoSpaceDE w:val="0"/>
         <w:autoSpaceDN w:val="0"/>
         <w:adjustRightInd w:val="0"/>
@@ -10498,316 +10622,6 @@
         <w:rPr>
           <w:rFonts w:ascii="Cascadia Code" w:hAnsi="Cascadia Code" w:cs="Cascadia Code"/>
           <w:noProof/>
-          <w:color w:val="000000"/>
-          <w:sz w:val="18"/>
-          <w:szCs w:val="18"/>
-        </w:rPr>
-      </w:pPr>
-      <w:r>
-        <w:rPr>
-          <w:rFonts w:ascii="Cascadia Code" w:hAnsi="Cascadia Code" w:cs="Cascadia Code"/>
-          <w:noProof/>
-          <w:color w:val="000000"/>
-          <w:sz w:val="18"/>
-          <w:szCs w:val="18"/>
-        </w:rPr>
-        <w:t xml:space="preserve">        </w:t>
-      </w:r>
-      <w:r>
-        <w:rPr>
-          <w:rFonts w:ascii="Cascadia Code" w:hAnsi="Cascadia Code" w:cs="Cascadia Code"/>
-          <w:noProof/>
-          <w:color w:val="0000FF"/>
-          <w:sz w:val="18"/>
-          <w:szCs w:val="18"/>
-        </w:rPr>
-        <w:t>ON</w:t>
-      </w:r>
-      <w:r>
-        <w:rPr>
-          <w:rFonts w:ascii="Cascadia Code" w:hAnsi="Cascadia Code" w:cs="Cascadia Code"/>
-          <w:noProof/>
-          <w:color w:val="000000"/>
-          <w:sz w:val="18"/>
-          <w:szCs w:val="18"/>
-        </w:rPr>
-        <w:t xml:space="preserve"> [Base]</w:t>
-      </w:r>
-      <w:r>
-        <w:rPr>
-          <w:rFonts w:ascii="Cascadia Code" w:hAnsi="Cascadia Code" w:cs="Cascadia Code"/>
-          <w:noProof/>
-          <w:color w:val="808080"/>
-          <w:sz w:val="18"/>
-          <w:szCs w:val="18"/>
-        </w:rPr>
-        <w:t>.</w:t>
-      </w:r>
-      <w:r>
-        <w:rPr>
-          <w:rFonts w:ascii="Cascadia Code" w:hAnsi="Cascadia Code" w:cs="Cascadia Code"/>
-          <w:noProof/>
-          <w:color w:val="000000"/>
-          <w:sz w:val="18"/>
-          <w:szCs w:val="18"/>
-        </w:rPr>
-        <w:t xml:space="preserve">statuscode </w:t>
-      </w:r>
-      <w:r>
-        <w:rPr>
-          <w:rFonts w:ascii="Cascadia Code" w:hAnsi="Cascadia Code" w:cs="Cascadia Code"/>
-          <w:noProof/>
-          <w:color w:val="808080"/>
-          <w:sz w:val="18"/>
-          <w:szCs w:val="18"/>
-        </w:rPr>
-        <w:t>=</w:t>
-      </w:r>
-      <w:r>
-        <w:rPr>
-          <w:rFonts w:ascii="Cascadia Code" w:hAnsi="Cascadia Code" w:cs="Cascadia Code"/>
-          <w:noProof/>
-          <w:color w:val="000000"/>
-          <w:sz w:val="18"/>
-          <w:szCs w:val="18"/>
-        </w:rPr>
-        <w:t xml:space="preserve"> [campaign_Status]</w:t>
-      </w:r>
-      <w:r>
-        <w:rPr>
-          <w:rFonts w:ascii="Cascadia Code" w:hAnsi="Cascadia Code" w:cs="Cascadia Code"/>
-          <w:noProof/>
-          <w:color w:val="808080"/>
-          <w:sz w:val="18"/>
-          <w:szCs w:val="18"/>
-        </w:rPr>
-        <w:t>.</w:t>
-      </w:r>
-      <w:r>
-        <w:rPr>
-          <w:rFonts w:ascii="Cascadia Code" w:hAnsi="Cascadia Code" w:cs="Cascadia Code"/>
-          <w:noProof/>
-          <w:color w:val="000000"/>
-          <w:sz w:val="18"/>
-          <w:szCs w:val="18"/>
-        </w:rPr>
-        <w:t>[status]</w:t>
-      </w:r>
-    </w:p>
-    <w:p>
-      <w:pPr>
-        <w:keepNext/>
-        <w:keepLines/>
-        <w:autoSpaceDE w:val="0"/>
-        <w:autoSpaceDN w:val="0"/>
-        <w:adjustRightInd w:val="0"/>
-        <w:spacing w:after="0" w:line="240" w:lineRule="auto"/>
-        <w:ind w:left="720"/>
-        <w:rPr>
-          <w:rFonts w:ascii="Cascadia Code" w:hAnsi="Cascadia Code" w:cs="Cascadia Code"/>
-          <w:noProof/>
-          <w:color w:val="000000"/>
-          <w:sz w:val="18"/>
-          <w:szCs w:val="18"/>
-        </w:rPr>
-      </w:pPr>
-      <w:r>
-        <w:rPr>
-          <w:rFonts w:ascii="Cascadia Code" w:hAnsi="Cascadia Code" w:cs="Cascadia Code"/>
-          <w:noProof/>
-          <w:color w:val="000000"/>
-          <w:sz w:val="18"/>
-          <w:szCs w:val="18"/>
-        </w:rPr>
-        <w:t xml:space="preserve">           </w:t>
-      </w:r>
-      <w:r>
-        <w:rPr>
-          <w:rFonts w:ascii="Cascadia Code" w:hAnsi="Cascadia Code" w:cs="Cascadia Code"/>
-          <w:noProof/>
-          <w:color w:val="808080"/>
-          <w:sz w:val="18"/>
-          <w:szCs w:val="18"/>
-        </w:rPr>
-        <w:t>AND</w:t>
-      </w:r>
-      <w:r>
-        <w:rPr>
-          <w:rFonts w:ascii="Cascadia Code" w:hAnsi="Cascadia Code" w:cs="Cascadia Code"/>
-          <w:noProof/>
-          <w:color w:val="000000"/>
-          <w:sz w:val="18"/>
-          <w:szCs w:val="18"/>
-        </w:rPr>
-        <w:t xml:space="preserve"> [campaign_Status]</w:t>
-      </w:r>
-      <w:r>
-        <w:rPr>
-          <w:rFonts w:ascii="Cascadia Code" w:hAnsi="Cascadia Code" w:cs="Cascadia Code"/>
-          <w:noProof/>
-          <w:color w:val="808080"/>
-          <w:sz w:val="18"/>
-          <w:szCs w:val="18"/>
-        </w:rPr>
-        <w:t>.</w:t>
-      </w:r>
-      <w:r>
-        <w:rPr>
-          <w:rFonts w:ascii="Cascadia Code" w:hAnsi="Cascadia Code" w:cs="Cascadia Code"/>
-          <w:noProof/>
-          <w:color w:val="000000"/>
-          <w:sz w:val="18"/>
-          <w:szCs w:val="18"/>
-        </w:rPr>
-        <w:t xml:space="preserve">LocalizedLabelLanguageCode </w:t>
-      </w:r>
-      <w:r>
-        <w:rPr>
-          <w:rFonts w:ascii="Cascadia Code" w:hAnsi="Cascadia Code" w:cs="Cascadia Code"/>
-          <w:noProof/>
-          <w:color w:val="808080"/>
-          <w:sz w:val="18"/>
-          <w:szCs w:val="18"/>
-        </w:rPr>
-        <w:t>=</w:t>
-      </w:r>
-      <w:r>
-        <w:rPr>
-          <w:rFonts w:ascii="Cascadia Code" w:hAnsi="Cascadia Code" w:cs="Cascadia Code"/>
-          <w:noProof/>
-          <w:color w:val="000000"/>
-          <w:sz w:val="18"/>
-          <w:szCs w:val="18"/>
-        </w:rPr>
-        <w:t xml:space="preserve"> 1033</w:t>
-      </w:r>
-    </w:p>
-    <w:p>
-      <w:pPr>
-        <w:keepNext/>
-        <w:keepLines/>
-        <w:autoSpaceDE w:val="0"/>
-        <w:autoSpaceDN w:val="0"/>
-        <w:adjustRightInd w:val="0"/>
-        <w:spacing w:after="0" w:line="240" w:lineRule="auto"/>
-        <w:ind w:left="720"/>
-        <w:rPr>
-          <w:rFonts w:ascii="Cascadia Code" w:hAnsi="Cascadia Code" w:cs="Cascadia Code"/>
-          <w:noProof/>
-          <w:color w:val="000000"/>
-          <w:sz w:val="18"/>
-          <w:szCs w:val="18"/>
-        </w:rPr>
-      </w:pPr>
-      <w:r>
-        <w:rPr>
-          <w:rFonts w:ascii="Cascadia Code" w:hAnsi="Cascadia Code" w:cs="Cascadia Code"/>
-          <w:noProof/>
-          <w:color w:val="000000"/>
-          <w:sz w:val="18"/>
-          <w:szCs w:val="18"/>
-        </w:rPr>
-        <w:t xml:space="preserve">           </w:t>
-      </w:r>
-      <w:r>
-        <w:rPr>
-          <w:rFonts w:ascii="Cascadia Code" w:hAnsi="Cascadia Code" w:cs="Cascadia Code"/>
-          <w:noProof/>
-          <w:color w:val="808080"/>
-          <w:sz w:val="18"/>
-          <w:szCs w:val="18"/>
-        </w:rPr>
-        <w:t>AND</w:t>
-      </w:r>
-      <w:r>
-        <w:rPr>
-          <w:rFonts w:ascii="Cascadia Code" w:hAnsi="Cascadia Code" w:cs="Cascadia Code"/>
-          <w:noProof/>
-          <w:color w:val="000000"/>
-          <w:sz w:val="18"/>
-          <w:szCs w:val="18"/>
-        </w:rPr>
-        <w:t xml:space="preserve"> [campaign_Status]</w:t>
-      </w:r>
-      <w:r>
-        <w:rPr>
-          <w:rFonts w:ascii="Cascadia Code" w:hAnsi="Cascadia Code" w:cs="Cascadia Code"/>
-          <w:noProof/>
-          <w:color w:val="808080"/>
-          <w:sz w:val="18"/>
-          <w:szCs w:val="18"/>
-        </w:rPr>
-        <w:t>.</w:t>
-      </w:r>
-      <w:r>
-        <w:rPr>
-          <w:rFonts w:ascii="Cascadia Code" w:hAnsi="Cascadia Code" w:cs="Cascadia Code"/>
-          <w:noProof/>
-          <w:color w:val="000000"/>
-          <w:sz w:val="18"/>
-          <w:szCs w:val="18"/>
-        </w:rPr>
-        <w:t xml:space="preserve">EntityName </w:t>
-      </w:r>
-      <w:r>
-        <w:rPr>
-          <w:rFonts w:ascii="Cascadia Code" w:hAnsi="Cascadia Code" w:cs="Cascadia Code"/>
-          <w:noProof/>
-          <w:color w:val="808080"/>
-          <w:sz w:val="18"/>
-          <w:szCs w:val="18"/>
-        </w:rPr>
-        <w:t>=</w:t>
-      </w:r>
-      <w:r>
-        <w:rPr>
-          <w:rFonts w:ascii="Cascadia Code" w:hAnsi="Cascadia Code" w:cs="Cascadia Code"/>
-          <w:noProof/>
-          <w:color w:val="000000"/>
-          <w:sz w:val="18"/>
-          <w:szCs w:val="18"/>
-        </w:rPr>
-        <w:t xml:space="preserve"> </w:t>
-      </w:r>
-      <w:r>
-        <w:rPr>
-          <w:rFonts w:ascii="Cascadia Code" w:hAnsi="Cascadia Code" w:cs="Cascadia Code"/>
-          <w:noProof/>
-          <w:color w:val="FF0000"/>
-          <w:sz w:val="18"/>
-          <w:szCs w:val="18"/>
-        </w:rPr>
-        <w:t>'campaign'</w:t>
-      </w:r>
-    </w:p>
-    <w:p>
-      <w:pPr>
-        <w:keepNext/>
-        <w:keepLines/>
-        <w:autoSpaceDE w:val="0"/>
-        <w:autoSpaceDN w:val="0"/>
-        <w:adjustRightInd w:val="0"/>
-        <w:spacing w:after="0" w:line="240" w:lineRule="auto"/>
-        <w:ind w:left="720"/>
-        <w:rPr>
-          <w:rFonts w:ascii="Cascadia Code" w:hAnsi="Cascadia Code" w:cs="Cascadia Code"/>
-          <w:noProof/>
-          <w:color w:val="000000"/>
-          <w:sz w:val="18"/>
-          <w:szCs w:val="18"/>
-        </w:rPr>
-      </w:pPr>
-    </w:p>
-    <w:p>
-      <w:pPr>
-        <w:autoSpaceDE w:val="0"/>
-        <w:autoSpaceDN w:val="0"/>
-        <w:adjustRightInd w:val="0"/>
-        <w:spacing w:after="0" w:line="240" w:lineRule="auto"/>
-        <w:ind w:left="720"/>
-        <w:rPr>
-          <w:rFonts w:ascii="Cascadia Code" w:hAnsi="Cascadia Code" w:cs="Cascadia Code"/>
-          <w:noProof/>
           <w:color w:val="808080"/>
           <w:sz w:val="18"/>
           <w:szCs w:val="18"/>
@@ -10888,6 +10702,9 @@
       <w:pPr>
         <w:shd w:val="clear" w:color="auto" w:fill="FFFFFF"/>
         <w:spacing w:before="100" w:beforeAutospacing="1" w:after="100" w:afterAutospacing="1" w:line="240" w:lineRule="auto"/>
+        <w:rPr>
+          <w:rStyle w:val="Hyperlink"/>
+        </w:rPr>
       </w:pPr>
       <w:r>
         <w:t>(For more information on how to use the metadata tables to retrieve the Dataverse Choice values, see the documentation here:</w:t>
@@ -10906,11 +10723,148 @@
     </w:p>
     <w:p>
       <w:pPr>
+        <w:pStyle w:val="Heading2"/>
+      </w:pPr>
+      <w:bookmarkStart w:id="29" w:name="_Toc108017292"/>
+      <w:r>
+        <w:t>Choosing Near Real-Time vs Snapshot Views (preview)</w:t>
+      </w:r>
+      <w:bookmarkEnd w:id="29"/>
+    </w:p>
+    <w:p>
+      <w:r>
+        <w:t>Data from Dataverse is continually being synchronized with the data in the lake. In the case of high-usage activity</w:t>
+      </w:r>
+      <w:r>
+        <w:t>,</w:t>
+      </w:r>
+      <w:r>
+        <w:t xml:space="preserve"> simultaneous writes and reads can create a lock causing the read to fail. </w:t>
+      </w:r>
+      <w:r>
+        <w:t>To reduce the occurrence of this possible conflict, t</w:t>
+      </w:r>
+      <w:r>
+        <w:t xml:space="preserve">wo different views are created in Synapse </w:t>
+      </w:r>
+      <w:r>
+        <w:t>for each table. O</w:t>
+      </w:r>
+      <w:r>
+        <w:t xml:space="preserve">ne </w:t>
+      </w:r>
+      <w:r>
+        <w:t xml:space="preserve">view is </w:t>
+      </w:r>
+      <w:r>
+        <w:t xml:space="preserve">just the entity name </w:t>
+      </w:r>
+      <w:r>
+        <w:t xml:space="preserve">and </w:t>
+      </w:r>
+      <w:r>
+        <w:t xml:space="preserve">points to the near-real time data and </w:t>
+      </w:r>
+      <w:r>
+        <w:t>a</w:t>
+      </w:r>
+      <w:r>
+        <w:t xml:space="preserve"> second </w:t>
+      </w:r>
+      <w:r>
+        <w:t xml:space="preserve">view </w:t>
+      </w:r>
+      <w:r>
+        <w:t>with</w:t>
+      </w:r>
+      <w:r>
+        <w:t xml:space="preserve"> “_partitioned” suffix points to an hourly snapshot of the data</w:t>
+      </w:r>
+      <w:r>
+        <w:t xml:space="preserve">.  </w:t>
+      </w:r>
+      <w:r>
+        <w:t>Querying the snapshot view</w:t>
+      </w:r>
+      <w:r>
+        <w:t xml:space="preserve"> removes any risk of conflicts when a high volume of reads and writes are executed simultaneously.</w:t>
+      </w:r>
+      <w:r>
+        <w:br/>
+      </w:r>
+      <w:r>
+        <w:drawing>
+          <wp:inline distT="0" distB="0" distL="0" distR="0" wp14:anchorId="7CD02A76" wp14:editId="58F9FBDC">
+            <wp:extent cx="3651250" cy="990831"/>
+            <wp:effectExtent l="0" t="0" r="6350" b="0"/>
+            <wp:docPr id="2" name="Picture 2" descr="Near real-time and snapshot tables"/>
+            <wp:cNvGraphicFramePr>
+              <a:graphicFrameLocks xmlns:a="http://schemas.openxmlformats.org/drawingml/2006/main" noChangeAspect="1"/>
+            </wp:cNvGraphicFramePr>
+            <a:graphic xmlns:a="http://schemas.openxmlformats.org/drawingml/2006/main">
+              <a:graphicData uri="http://schemas.openxmlformats.org/drawingml/2006/picture">
+                <pic:pic xmlns:pic="http://schemas.openxmlformats.org/drawingml/2006/picture">
+                  <pic:nvPicPr>
+                    <pic:cNvPr id="0" name="Picture 1" descr="Near real-time and snapshot tables"/>
+                    <pic:cNvPicPr>
+                      <a:picLocks noChangeAspect="1" noChangeArrowheads="1"/>
+                    </pic:cNvPicPr>
+                  </pic:nvPicPr>
+                  <pic:blipFill>
+                    <a:blip r:embed="rId45">
+                      <a:extLst>
+                        <a:ext uri="{28A0092B-C50C-407E-A947-70E740481C1C}">
+                          <a14:useLocalDpi xmlns:a14="http://schemas.microsoft.com/office/drawing/2010/main" val="0"/>
+                        </a:ext>
+                      </a:extLst>
+                    </a:blip>
+                    <a:srcRect/>
+                    <a:stretch>
+                      <a:fillRect/>
+                    </a:stretch>
+                  </pic:blipFill>
+                  <pic:spPr bwMode="auto">
+                    <a:xfrm>
+                      <a:off x="0" y="0"/>
+                      <a:ext cx="3674545" cy="997152"/>
+                    </a:xfrm>
+                    <a:prstGeom prst="rect">
+                      <a:avLst/>
+                    </a:prstGeom>
+                    <a:noFill/>
+                    <a:ln>
+                      <a:noFill/>
+                    </a:ln>
+                  </pic:spPr>
+                </pic:pic>
+              </a:graphicData>
+            </a:graphic>
+          </wp:inline>
+        </w:drawing>
+      </w:r>
+    </w:p>
+    <w:p>
+      <w:hyperlink r:id="rId46" w:anchor="access-near-real-time-data-and-read-only-snapshot-data-preview" w:history="1">
+        <w:r>
+          <w:rPr>
+            <w:rStyle w:val="Hyperlink"/>
+          </w:rPr>
+          <w:t>Access near real-time data and read-only snapshot data using Azure Synapse Link for Dataverse</w:t>
+        </w:r>
+      </w:hyperlink>
+    </w:p>
+    <w:p>
+      <w:pPr>
+        <w:shd w:val="clear" w:color="auto" w:fill="FFFFFF"/>
+        <w:spacing w:before="100" w:beforeAutospacing="1" w:after="100" w:afterAutospacing="1" w:line="240" w:lineRule="auto"/>
+      </w:pPr>
+    </w:p>
+    <w:p>
+      <w:pPr>
         <w:pStyle w:val="Heading3"/>
       </w:pPr>
-      <w:bookmarkStart w:id="29" w:name="_Toc107482593"/>
-      <w:r>
-        <w:lastRenderedPageBreak/>
+      <w:bookmarkStart w:id="30" w:name="_Toc108017293"/>
+      <w:r>
         <w:t xml:space="preserve">Connecting Power BI to </w:t>
       </w:r>
       <w:r>
@@ -10919,7 +10873,7 @@
       <w:r>
         <w:t xml:space="preserve"> Serverless SQL Views</w:t>
       </w:r>
-      <w:bookmarkEnd w:id="29"/>
+      <w:bookmarkEnd w:id="30"/>
     </w:p>
     <w:p>
       <w:pPr>
@@ -11039,7 +10993,7 @@
                     <pic:cNvPicPr/>
                   </pic:nvPicPr>
                   <pic:blipFill>
-                    <a:blip r:embed="rId45"/>
+                    <a:blip r:embed="rId47"/>
                     <a:stretch>
                       <a:fillRect/>
                     </a:stretch>
@@ -11093,7 +11047,7 @@
                     <pic:cNvPicPr/>
                   </pic:nvPicPr>
                   <pic:blipFill>
-                    <a:blip r:embed="rId46"/>
+                    <a:blip r:embed="rId48"/>
                     <a:stretch>
                       <a:fillRect/>
                     </a:stretch>
@@ -11117,7 +11071,6 @@
     <w:p/>
     <w:p>
       <w:r>
-        <w:lastRenderedPageBreak/>
         <w:t>Then paste the “Workspace SQL endpoint”</w:t>
       </w:r>
       <w:r>
@@ -11152,7 +11105,7 @@
                     <pic:cNvPicPr/>
                   </pic:nvPicPr>
                   <pic:blipFill rotWithShape="1">
-                    <a:blip r:embed="rId47"/>
+                    <a:blip r:embed="rId49"/>
                     <a:srcRect b="29939"/>
                     <a:stretch/>
                   </pic:blipFill>
@@ -11208,11 +11161,11 @@
       <w:pPr>
         <w:pStyle w:val="Heading1"/>
       </w:pPr>
-      <w:bookmarkStart w:id="30" w:name="_Toc107482594"/>
+      <w:bookmarkStart w:id="31" w:name="_Toc108017294"/>
       <w:r>
         <w:t>Conclusion</w:t>
       </w:r>
-      <w:bookmarkEnd w:id="30"/>
+      <w:bookmarkEnd w:id="31"/>
     </w:p>
     <w:p>
       <w:r>
@@ -11241,7 +11194,7 @@
       </w:r>
     </w:p>
     <w:sectPr>
-      <w:footerReference w:type="default" r:id="rId48"/>
+      <w:footerReference w:type="default" r:id="rId50"/>
       <w:pgSz w:w="12240" w:h="15840"/>
       <w:pgMar w:top="1440" w:right="1440" w:bottom="1440" w:left="1440" w:header="720" w:footer="720" w:gutter="0"/>
       <w:cols w:space="720"/>
@@ -11328,6 +11281,7 @@
         <w:dataBinding w:prefixMappings="xmlns:ns0='http://purl.org/dc/elements/1.1/' xmlns:ns1='http://schemas.openxmlformats.org/package/2006/metadata/core-properties' " w:xpath="/ns1:coreProperties[1]/ns0:title[1]" w:storeItemID="{6C3C8BC8-F283-45AE-878A-BAB7291924A1}"/>
         <w:text/>
       </w:sdtPr>
+      <w:sdtEndPr/>
       <w:sdtContent>
         <w:r>
           <w:rPr>

</xml_diff>